<commit_message>
Add of my confirmation about the technology i will use
</commit_message>
<xml_diff>
--- a/CDC/VOUS-portfolio-CDC.docx
+++ b/CDC/VOUS-portfolio-CDC.docx
@@ -36,6 +36,8 @@
         </w:rPr>
         <w:t>t Portfolio</w:t>
       </w:r>
+      <w:bookmarkStart w:id="0" w:name="_GoBack"/>
+      <w:bookmarkEnd w:id="0"/>
     </w:p>
     <w:p>
       <w:pPr>
@@ -44,6 +46,406 @@
           <w:rFonts w:ascii="Arial" w:hAnsi="Arial" w:cs="Arial"/>
         </w:rPr>
       </w:pPr>
+      <w:r>
+        <w:rPr>
+          <w:rFonts w:ascii="Arial" w:hAnsi="Arial" w:cs="Arial"/>
+        </w:rPr>
+        <w:t xml:space="preserve">This </w:t>
+      </w:r>
+      <w:proofErr w:type="spellStart"/>
+      <w:r>
+        <w:rPr>
+          <w:rFonts w:ascii="Arial" w:hAnsi="Arial" w:cs="Arial"/>
+        </w:rPr>
+        <w:t>project</w:t>
+      </w:r>
+      <w:proofErr w:type="spellEnd"/>
+      <w:r>
+        <w:rPr>
+          <w:rFonts w:ascii="Arial" w:hAnsi="Arial" w:cs="Arial"/>
+        </w:rPr>
+        <w:t xml:space="preserve"> </w:t>
+      </w:r>
+      <w:proofErr w:type="spellStart"/>
+      <w:r>
+        <w:rPr>
+          <w:rFonts w:ascii="Arial" w:hAnsi="Arial" w:cs="Arial"/>
+        </w:rPr>
+        <w:t>is</w:t>
+      </w:r>
+      <w:proofErr w:type="spellEnd"/>
+      <w:r>
+        <w:rPr>
+          <w:rFonts w:ascii="Arial" w:hAnsi="Arial" w:cs="Arial"/>
+        </w:rPr>
+        <w:t xml:space="preserve"> for a</w:t>
+      </w:r>
+      <w:r>
+        <w:rPr>
+          <w:rFonts w:ascii="Arial" w:hAnsi="Arial" w:cs="Arial"/>
+        </w:rPr>
+        <w:t xml:space="preserve">n </w:t>
+      </w:r>
+      <w:proofErr w:type="spellStart"/>
+      <w:r>
+        <w:rPr>
+          <w:rFonts w:ascii="Arial" w:hAnsi="Arial" w:cs="Arial"/>
+        </w:rPr>
+        <w:t>app</w:t>
+      </w:r>
+      <w:proofErr w:type="spellEnd"/>
+      <w:r>
+        <w:rPr>
+          <w:rFonts w:ascii="Arial" w:hAnsi="Arial" w:cs="Arial"/>
+        </w:rPr>
+        <w:t xml:space="preserve"> </w:t>
+      </w:r>
+      <w:proofErr w:type="spellStart"/>
+      <w:r>
+        <w:rPr>
+          <w:rFonts w:ascii="Arial" w:hAnsi="Arial" w:cs="Arial"/>
+        </w:rPr>
+        <w:t>that</w:t>
+      </w:r>
+      <w:proofErr w:type="spellEnd"/>
+      <w:r>
+        <w:rPr>
+          <w:rFonts w:ascii="Arial" w:hAnsi="Arial" w:cs="Arial"/>
+        </w:rPr>
+        <w:t xml:space="preserve"> </w:t>
+      </w:r>
+      <w:proofErr w:type="spellStart"/>
+      <w:r>
+        <w:rPr>
+          <w:rFonts w:ascii="Arial" w:hAnsi="Arial" w:cs="Arial"/>
+        </w:rPr>
+        <w:t>will</w:t>
+      </w:r>
+      <w:proofErr w:type="spellEnd"/>
+      <w:r>
+        <w:rPr>
+          <w:rFonts w:ascii="Arial" w:hAnsi="Arial" w:cs="Arial"/>
+        </w:rPr>
+        <w:t xml:space="preserve"> display a</w:t>
+      </w:r>
+      <w:r>
+        <w:rPr>
+          <w:rFonts w:ascii="Arial" w:hAnsi="Arial" w:cs="Arial"/>
+        </w:rPr>
+        <w:t xml:space="preserve"> portfolio </w:t>
+      </w:r>
+      <w:proofErr w:type="spellStart"/>
+      <w:r>
+        <w:rPr>
+          <w:rFonts w:ascii="Arial" w:hAnsi="Arial" w:cs="Arial"/>
+        </w:rPr>
+        <w:t>that</w:t>
+      </w:r>
+      <w:proofErr w:type="spellEnd"/>
+      <w:r>
+        <w:rPr>
+          <w:rFonts w:ascii="Arial" w:hAnsi="Arial" w:cs="Arial"/>
+        </w:rPr>
+        <w:t xml:space="preserve"> </w:t>
+      </w:r>
+      <w:proofErr w:type="spellStart"/>
+      <w:r>
+        <w:rPr>
+          <w:rFonts w:ascii="Arial" w:hAnsi="Arial" w:cs="Arial"/>
+        </w:rPr>
+        <w:t>will</w:t>
+      </w:r>
+      <w:proofErr w:type="spellEnd"/>
+      <w:r>
+        <w:rPr>
+          <w:rFonts w:ascii="Arial" w:hAnsi="Arial" w:cs="Arial"/>
+        </w:rPr>
+        <w:t xml:space="preserve"> </w:t>
+      </w:r>
+      <w:proofErr w:type="spellStart"/>
+      <w:r>
+        <w:rPr>
+          <w:rFonts w:ascii="Arial" w:hAnsi="Arial" w:cs="Arial"/>
+        </w:rPr>
+        <w:t>be</w:t>
+      </w:r>
+      <w:proofErr w:type="spellEnd"/>
+      <w:r>
+        <w:rPr>
+          <w:rFonts w:ascii="Arial" w:hAnsi="Arial" w:cs="Arial"/>
+        </w:rPr>
+        <w:t xml:space="preserve"> use in a </w:t>
+      </w:r>
+      <w:proofErr w:type="spellStart"/>
+      <w:r>
+        <w:rPr>
+          <w:rFonts w:ascii="Arial" w:hAnsi="Arial" w:cs="Arial"/>
+        </w:rPr>
+        <w:t>work</w:t>
+      </w:r>
+      <w:proofErr w:type="spellEnd"/>
+      <w:r>
+        <w:rPr>
+          <w:rFonts w:ascii="Arial" w:hAnsi="Arial" w:cs="Arial"/>
+        </w:rPr>
+        <w:t xml:space="preserve"> setting. </w:t>
+      </w:r>
+      <w:proofErr w:type="spellStart"/>
+      <w:r>
+        <w:rPr>
+          <w:rFonts w:ascii="Arial" w:hAnsi="Arial" w:cs="Arial"/>
+        </w:rPr>
+        <w:t>Its</w:t>
+      </w:r>
+      <w:proofErr w:type="spellEnd"/>
+      <w:r>
+        <w:rPr>
+          <w:rFonts w:ascii="Arial" w:hAnsi="Arial" w:cs="Arial"/>
+        </w:rPr>
+        <w:t xml:space="preserve"> </w:t>
+      </w:r>
+      <w:proofErr w:type="spellStart"/>
+      <w:r>
+        <w:rPr>
+          <w:rFonts w:ascii="Arial" w:hAnsi="Arial" w:cs="Arial"/>
+        </w:rPr>
+        <w:t>aims</w:t>
+      </w:r>
+      <w:proofErr w:type="spellEnd"/>
+      <w:r>
+        <w:rPr>
+          <w:rFonts w:ascii="Arial" w:hAnsi="Arial" w:cs="Arial"/>
+        </w:rPr>
+        <w:t xml:space="preserve"> to </w:t>
+      </w:r>
+      <w:proofErr w:type="spellStart"/>
+      <w:r>
+        <w:rPr>
+          <w:rFonts w:ascii="Arial" w:hAnsi="Arial" w:cs="Arial"/>
+        </w:rPr>
+        <w:t>present</w:t>
+      </w:r>
+      <w:proofErr w:type="spellEnd"/>
+      <w:r>
+        <w:rPr>
+          <w:rFonts w:ascii="Arial" w:hAnsi="Arial" w:cs="Arial"/>
+        </w:rPr>
+        <w:t xml:space="preserve"> the </w:t>
+      </w:r>
+      <w:proofErr w:type="spellStart"/>
+      <w:r>
+        <w:rPr>
+          <w:rFonts w:ascii="Arial" w:hAnsi="Arial" w:cs="Arial"/>
+        </w:rPr>
+        <w:t>person</w:t>
+      </w:r>
+      <w:proofErr w:type="spellEnd"/>
+      <w:r>
+        <w:rPr>
+          <w:rFonts w:ascii="Arial" w:hAnsi="Arial" w:cs="Arial"/>
+        </w:rPr>
+        <w:t xml:space="preserve"> for </w:t>
+      </w:r>
+      <w:proofErr w:type="spellStart"/>
+      <w:r>
+        <w:rPr>
+          <w:rFonts w:ascii="Arial" w:hAnsi="Arial" w:cs="Arial"/>
+        </w:rPr>
+        <w:t>which</w:t>
+      </w:r>
+      <w:proofErr w:type="spellEnd"/>
+      <w:r>
+        <w:rPr>
+          <w:rFonts w:ascii="Arial" w:hAnsi="Arial" w:cs="Arial"/>
+        </w:rPr>
+        <w:t xml:space="preserve"> </w:t>
+      </w:r>
+      <w:proofErr w:type="spellStart"/>
+      <w:r>
+        <w:rPr>
+          <w:rFonts w:ascii="Arial" w:hAnsi="Arial" w:cs="Arial"/>
+        </w:rPr>
+        <w:t>it</w:t>
+      </w:r>
+      <w:proofErr w:type="spellEnd"/>
+      <w:r>
+        <w:rPr>
+          <w:rFonts w:ascii="Arial" w:hAnsi="Arial" w:cs="Arial"/>
+        </w:rPr>
+        <w:t xml:space="preserve"> </w:t>
+      </w:r>
+      <w:proofErr w:type="spellStart"/>
+      <w:r>
+        <w:rPr>
+          <w:rFonts w:ascii="Arial" w:hAnsi="Arial" w:cs="Arial"/>
+        </w:rPr>
+        <w:t>was</w:t>
+      </w:r>
+      <w:proofErr w:type="spellEnd"/>
+      <w:r>
+        <w:rPr>
+          <w:rFonts w:ascii="Arial" w:hAnsi="Arial" w:cs="Arial"/>
+        </w:rPr>
+        <w:t xml:space="preserve"> </w:t>
+      </w:r>
+      <w:proofErr w:type="spellStart"/>
+      <w:r>
+        <w:rPr>
+          <w:rFonts w:ascii="Arial" w:hAnsi="Arial" w:cs="Arial"/>
+        </w:rPr>
+        <w:t>created</w:t>
+      </w:r>
+      <w:proofErr w:type="spellEnd"/>
+      <w:r>
+        <w:rPr>
+          <w:rFonts w:ascii="Arial" w:hAnsi="Arial" w:cs="Arial"/>
+        </w:rPr>
+        <w:t xml:space="preserve"> </w:t>
+      </w:r>
+      <w:proofErr w:type="spellStart"/>
+      <w:r>
+        <w:rPr>
+          <w:rFonts w:ascii="Arial" w:hAnsi="Arial" w:cs="Arial"/>
+        </w:rPr>
+        <w:t>so</w:t>
+      </w:r>
+      <w:proofErr w:type="spellEnd"/>
+      <w:r>
+        <w:rPr>
+          <w:rFonts w:ascii="Arial" w:hAnsi="Arial" w:cs="Arial"/>
+        </w:rPr>
+        <w:t xml:space="preserve"> </w:t>
+      </w:r>
+      <w:proofErr w:type="spellStart"/>
+      <w:r>
+        <w:rPr>
+          <w:rFonts w:ascii="Arial" w:hAnsi="Arial" w:cs="Arial"/>
+        </w:rPr>
+        <w:t>they</w:t>
+      </w:r>
+      <w:proofErr w:type="spellEnd"/>
+      <w:r>
+        <w:rPr>
+          <w:rFonts w:ascii="Arial" w:hAnsi="Arial" w:cs="Arial"/>
+        </w:rPr>
+        <w:t xml:space="preserve"> </w:t>
+      </w:r>
+      <w:proofErr w:type="spellStart"/>
+      <w:r>
+        <w:rPr>
+          <w:rFonts w:ascii="Arial" w:hAnsi="Arial" w:cs="Arial"/>
+        </w:rPr>
+        <w:t>can</w:t>
+      </w:r>
+      <w:proofErr w:type="spellEnd"/>
+      <w:r>
+        <w:rPr>
+          <w:rFonts w:ascii="Arial" w:hAnsi="Arial" w:cs="Arial"/>
+        </w:rPr>
+        <w:t xml:space="preserve"> </w:t>
+      </w:r>
+      <w:proofErr w:type="spellStart"/>
+      <w:r>
+        <w:rPr>
+          <w:rFonts w:ascii="Arial" w:hAnsi="Arial" w:cs="Arial"/>
+        </w:rPr>
+        <w:t>present</w:t>
+      </w:r>
+      <w:proofErr w:type="spellEnd"/>
+      <w:r>
+        <w:rPr>
+          <w:rFonts w:ascii="Arial" w:hAnsi="Arial" w:cs="Arial"/>
+        </w:rPr>
+        <w:t xml:space="preserve"> </w:t>
+      </w:r>
+      <w:proofErr w:type="spellStart"/>
+      <w:r>
+        <w:rPr>
+          <w:rFonts w:ascii="Arial" w:hAnsi="Arial" w:cs="Arial"/>
+        </w:rPr>
+        <w:t>themselves</w:t>
+      </w:r>
+      <w:proofErr w:type="spellEnd"/>
+      <w:r>
+        <w:rPr>
+          <w:rFonts w:ascii="Arial" w:hAnsi="Arial" w:cs="Arial"/>
+        </w:rPr>
+        <w:t xml:space="preserve"> to </w:t>
+      </w:r>
+      <w:proofErr w:type="spellStart"/>
+      <w:r>
+        <w:rPr>
+          <w:rFonts w:ascii="Arial" w:hAnsi="Arial" w:cs="Arial"/>
+        </w:rPr>
+        <w:t>p</w:t>
+      </w:r>
+      <w:r>
+        <w:rPr>
+          <w:rFonts w:ascii="Arial" w:hAnsi="Arial" w:cs="Arial"/>
+        </w:rPr>
+        <w:t>o</w:t>
+      </w:r>
+      <w:r>
+        <w:rPr>
+          <w:rFonts w:ascii="Arial" w:hAnsi="Arial" w:cs="Arial"/>
+        </w:rPr>
+        <w:t>tential</w:t>
+      </w:r>
+      <w:proofErr w:type="spellEnd"/>
+      <w:r>
+        <w:rPr>
+          <w:rFonts w:ascii="Arial" w:hAnsi="Arial" w:cs="Arial"/>
+        </w:rPr>
+        <w:t xml:space="preserve"> </w:t>
+      </w:r>
+      <w:proofErr w:type="spellStart"/>
+      <w:r>
+        <w:rPr>
+          <w:rFonts w:ascii="Arial" w:hAnsi="Arial" w:cs="Arial"/>
+        </w:rPr>
+        <w:t>employers</w:t>
+      </w:r>
+      <w:proofErr w:type="spellEnd"/>
+      <w:r>
+        <w:rPr>
+          <w:rFonts w:ascii="Arial" w:hAnsi="Arial" w:cs="Arial"/>
+        </w:rPr>
+        <w:t xml:space="preserve">. It has one </w:t>
+      </w:r>
+      <w:proofErr w:type="spellStart"/>
+      <w:r>
+        <w:rPr>
+          <w:rFonts w:ascii="Arial" w:hAnsi="Arial" w:cs="Arial"/>
+        </w:rPr>
+        <w:t>particularity</w:t>
+      </w:r>
+      <w:proofErr w:type="spellEnd"/>
+      <w:r>
+        <w:rPr>
+          <w:rFonts w:ascii="Arial" w:hAnsi="Arial" w:cs="Arial"/>
+        </w:rPr>
+        <w:t xml:space="preserve"> : the </w:t>
+      </w:r>
+      <w:r>
+        <w:rPr>
+          <w:rFonts w:ascii="Arial" w:hAnsi="Arial" w:cs="Arial"/>
+        </w:rPr>
+        <w:t xml:space="preserve">client and the </w:t>
+      </w:r>
+      <w:proofErr w:type="spellStart"/>
+      <w:r>
+        <w:rPr>
+          <w:rFonts w:ascii="Arial" w:hAnsi="Arial" w:cs="Arial"/>
+        </w:rPr>
+        <w:t>executor</w:t>
+      </w:r>
+      <w:proofErr w:type="spellEnd"/>
+      <w:r>
+        <w:rPr>
+          <w:rFonts w:ascii="Arial" w:hAnsi="Arial" w:cs="Arial"/>
+        </w:rPr>
+        <w:t xml:space="preserve"> are one.</w:t>
+      </w:r>
     </w:p>
     <w:p>
       <w:pPr>
@@ -84,13 +486,519 @@
         <w:rPr>
           <w:rFonts w:ascii="Arial" w:hAnsi="Arial" w:cs="Arial"/>
         </w:rPr>
-        <w:t xml:space="preserve"> for a</w:t>
-      </w:r>
-      <w:r>
-        <w:rPr>
-          <w:rFonts w:ascii="Arial" w:hAnsi="Arial" w:cs="Arial"/>
-        </w:rPr>
-        <w:t xml:space="preserve">n </w:t>
+        <w:t xml:space="preserve"> </w:t>
+      </w:r>
+      <w:proofErr w:type="spellStart"/>
+      <w:r>
+        <w:rPr>
+          <w:rFonts w:ascii="Arial" w:hAnsi="Arial" w:cs="Arial"/>
+        </w:rPr>
+        <w:t>under</w:t>
+      </w:r>
+      <w:proofErr w:type="spellEnd"/>
+      <w:r>
+        <w:rPr>
+          <w:rFonts w:ascii="Arial" w:hAnsi="Arial" w:cs="Arial"/>
+        </w:rPr>
+        <w:t xml:space="preserve"> </w:t>
+      </w:r>
+      <w:proofErr w:type="spellStart"/>
+      <w:r>
+        <w:rPr>
+          <w:rFonts w:ascii="Arial" w:hAnsi="Arial" w:cs="Arial"/>
+        </w:rPr>
+        <w:t>some</w:t>
+      </w:r>
+      <w:proofErr w:type="spellEnd"/>
+      <w:r>
+        <w:rPr>
+          <w:rFonts w:ascii="Arial" w:hAnsi="Arial" w:cs="Arial"/>
+        </w:rPr>
+        <w:t xml:space="preserve"> </w:t>
+      </w:r>
+      <w:proofErr w:type="spellStart"/>
+      <w:r>
+        <w:rPr>
+          <w:rFonts w:ascii="Arial" w:hAnsi="Arial" w:cs="Arial"/>
+        </w:rPr>
+        <w:t>imposed</w:t>
+      </w:r>
+      <w:proofErr w:type="spellEnd"/>
+      <w:r>
+        <w:rPr>
+          <w:rFonts w:ascii="Arial" w:hAnsi="Arial" w:cs="Arial"/>
+        </w:rPr>
+        <w:t xml:space="preserve"> </w:t>
+      </w:r>
+      <w:proofErr w:type="spellStart"/>
+      <w:r>
+        <w:rPr>
+          <w:rFonts w:ascii="Arial" w:hAnsi="Arial" w:cs="Arial"/>
+        </w:rPr>
+        <w:t>requirement</w:t>
+      </w:r>
+      <w:proofErr w:type="spellEnd"/>
+      <w:r>
+        <w:rPr>
+          <w:rFonts w:ascii="Arial" w:hAnsi="Arial" w:cs="Arial"/>
+        </w:rPr>
+        <w:t xml:space="preserve"> : the use of one of the </w:t>
+      </w:r>
+      <w:proofErr w:type="spellStart"/>
+      <w:r>
+        <w:rPr>
+          <w:rFonts w:ascii="Arial" w:hAnsi="Arial" w:cs="Arial"/>
+        </w:rPr>
+        <w:t>following</w:t>
+      </w:r>
+      <w:proofErr w:type="spellEnd"/>
+      <w:r>
+        <w:rPr>
+          <w:rFonts w:ascii="Arial" w:hAnsi="Arial" w:cs="Arial"/>
+        </w:rPr>
+        <w:t xml:space="preserve"> </w:t>
+      </w:r>
+      <w:proofErr w:type="spellStart"/>
+      <w:r>
+        <w:rPr>
+          <w:rFonts w:ascii="Arial" w:hAnsi="Arial" w:cs="Arial"/>
+        </w:rPr>
+        <w:t>framework</w:t>
+      </w:r>
+      <w:proofErr w:type="spellEnd"/>
+      <w:r>
+        <w:rPr>
+          <w:rFonts w:ascii="Arial" w:hAnsi="Arial" w:cs="Arial"/>
+        </w:rPr>
+        <w:t xml:space="preserve"> </w:t>
+      </w:r>
+      <w:proofErr w:type="spellStart"/>
+      <w:r>
+        <w:rPr>
+          <w:rFonts w:ascii="Arial" w:hAnsi="Arial" w:cs="Arial"/>
+        </w:rPr>
+        <w:t>is</w:t>
+      </w:r>
+      <w:proofErr w:type="spellEnd"/>
+      <w:r>
+        <w:rPr>
+          <w:rFonts w:ascii="Arial" w:hAnsi="Arial" w:cs="Arial"/>
+        </w:rPr>
+        <w:t xml:space="preserve"> one on </w:t>
+      </w:r>
+      <w:proofErr w:type="spellStart"/>
+      <w:r>
+        <w:rPr>
+          <w:rFonts w:ascii="Arial" w:hAnsi="Arial" w:cs="Arial"/>
+        </w:rPr>
+        <w:t>them</w:t>
+      </w:r>
+      <w:proofErr w:type="spellEnd"/>
+      <w:r>
+        <w:rPr>
+          <w:rFonts w:ascii="Arial" w:hAnsi="Arial" w:cs="Arial"/>
+        </w:rPr>
+        <w:t>.</w:t>
+      </w:r>
+      <w:r>
+        <w:rPr>
+          <w:rFonts w:ascii="Arial" w:hAnsi="Arial" w:cs="Arial"/>
+        </w:rPr>
+        <w:br/>
+      </w:r>
+      <w:r>
+        <w:rPr>
+          <w:rFonts w:ascii="Arial" w:hAnsi="Arial" w:cs="Arial"/>
+        </w:rPr>
+        <w:tab/>
+        <w:t>• Vue JS</w:t>
+      </w:r>
+      <w:r>
+        <w:rPr>
+          <w:rFonts w:ascii="Arial" w:hAnsi="Arial" w:cs="Arial"/>
+        </w:rPr>
+        <w:br/>
+      </w:r>
+      <w:r>
+        <w:rPr>
+          <w:rFonts w:ascii="Arial" w:hAnsi="Arial" w:cs="Arial"/>
+        </w:rPr>
+        <w:tab/>
+        <w:t xml:space="preserve">• </w:t>
+      </w:r>
+      <w:proofErr w:type="spellStart"/>
+      <w:r>
+        <w:rPr>
+          <w:rFonts w:ascii="Arial" w:hAnsi="Arial" w:cs="Arial"/>
+        </w:rPr>
+        <w:t>React</w:t>
+      </w:r>
+      <w:proofErr w:type="spellEnd"/>
+      <w:r>
+        <w:rPr>
+          <w:rFonts w:ascii="Arial" w:hAnsi="Arial" w:cs="Arial"/>
+        </w:rPr>
+        <w:t xml:space="preserve"> JS</w:t>
+      </w:r>
+      <w:r>
+        <w:rPr>
+          <w:rFonts w:ascii="Arial" w:hAnsi="Arial" w:cs="Arial"/>
+        </w:rPr>
+        <w:br/>
+      </w:r>
+      <w:r>
+        <w:rPr>
+          <w:rFonts w:ascii="Arial" w:hAnsi="Arial" w:cs="Arial"/>
+        </w:rPr>
+        <w:tab/>
+        <w:t xml:space="preserve">• </w:t>
+      </w:r>
+      <w:proofErr w:type="spellStart"/>
+      <w:r>
+        <w:rPr>
+          <w:rFonts w:ascii="Arial" w:hAnsi="Arial" w:cs="Arial"/>
+        </w:rPr>
+        <w:t>Angular</w:t>
+      </w:r>
+      <w:proofErr w:type="spellEnd"/>
+      <w:r>
+        <w:rPr>
+          <w:rFonts w:ascii="Arial" w:hAnsi="Arial" w:cs="Arial"/>
+        </w:rPr>
+        <w:t xml:space="preserve"> 2</w:t>
+      </w:r>
+      <w:r>
+        <w:rPr>
+          <w:rFonts w:ascii="Arial" w:hAnsi="Arial" w:cs="Arial"/>
+        </w:rPr>
+        <w:br/>
+        <w:t xml:space="preserve">I </w:t>
+      </w:r>
+      <w:proofErr w:type="spellStart"/>
+      <w:r>
+        <w:rPr>
+          <w:rFonts w:ascii="Arial" w:hAnsi="Arial" w:cs="Arial"/>
+        </w:rPr>
+        <w:t>decided</w:t>
+      </w:r>
+      <w:proofErr w:type="spellEnd"/>
+      <w:r>
+        <w:rPr>
+          <w:rFonts w:ascii="Arial" w:hAnsi="Arial" w:cs="Arial"/>
+        </w:rPr>
+        <w:t xml:space="preserve"> to use </w:t>
+      </w:r>
+      <w:r>
+        <w:rPr>
+          <w:rFonts w:ascii="Arial" w:hAnsi="Arial" w:cs="Arial"/>
+        </w:rPr>
+        <w:t>Vue JS</w:t>
+      </w:r>
+      <w:r>
+        <w:rPr>
+          <w:rFonts w:ascii="Arial" w:hAnsi="Arial" w:cs="Arial"/>
+        </w:rPr>
+        <w:t xml:space="preserve"> </w:t>
+      </w:r>
+      <w:proofErr w:type="spellStart"/>
+      <w:r>
+        <w:rPr>
+          <w:rFonts w:ascii="Arial" w:hAnsi="Arial" w:cs="Arial"/>
+        </w:rPr>
+        <w:t>because</w:t>
+      </w:r>
+      <w:proofErr w:type="spellEnd"/>
+      <w:r>
+        <w:rPr>
+          <w:rFonts w:ascii="Arial" w:hAnsi="Arial" w:cs="Arial"/>
+        </w:rPr>
+        <w:t xml:space="preserve"> of the </w:t>
+      </w:r>
+      <w:proofErr w:type="spellStart"/>
+      <w:r>
+        <w:rPr>
+          <w:rFonts w:ascii="Arial" w:hAnsi="Arial" w:cs="Arial"/>
+        </w:rPr>
+        <w:t>three</w:t>
+      </w:r>
+      <w:proofErr w:type="spellEnd"/>
+      <w:r>
+        <w:rPr>
+          <w:rFonts w:ascii="Arial" w:hAnsi="Arial" w:cs="Arial"/>
+        </w:rPr>
+        <w:t xml:space="preserve"> </w:t>
+      </w:r>
+      <w:proofErr w:type="spellStart"/>
+      <w:r>
+        <w:rPr>
+          <w:rFonts w:ascii="Arial" w:hAnsi="Arial" w:cs="Arial"/>
+        </w:rPr>
+        <w:t>proposed</w:t>
+      </w:r>
+      <w:proofErr w:type="spellEnd"/>
+      <w:r>
+        <w:rPr>
+          <w:rFonts w:ascii="Arial" w:hAnsi="Arial" w:cs="Arial"/>
+        </w:rPr>
+        <w:t xml:space="preserve"> </w:t>
+      </w:r>
+      <w:proofErr w:type="spellStart"/>
+      <w:r>
+        <w:rPr>
+          <w:rFonts w:ascii="Arial" w:hAnsi="Arial" w:cs="Arial"/>
+        </w:rPr>
+        <w:t>this</w:t>
+      </w:r>
+      <w:proofErr w:type="spellEnd"/>
+      <w:r>
+        <w:rPr>
+          <w:rFonts w:ascii="Arial" w:hAnsi="Arial" w:cs="Arial"/>
+        </w:rPr>
+        <w:t xml:space="preserve"> one have a </w:t>
+      </w:r>
+      <w:proofErr w:type="spellStart"/>
+      <w:r>
+        <w:rPr>
+          <w:rFonts w:ascii="Arial" w:hAnsi="Arial" w:cs="Arial"/>
+        </w:rPr>
+        <w:t>simplicity</w:t>
+      </w:r>
+      <w:proofErr w:type="spellEnd"/>
+      <w:r>
+        <w:rPr>
+          <w:rFonts w:ascii="Arial" w:hAnsi="Arial" w:cs="Arial"/>
+        </w:rPr>
+        <w:t xml:space="preserve"> to use, a </w:t>
+      </w:r>
+      <w:proofErr w:type="spellStart"/>
+      <w:r>
+        <w:rPr>
+          <w:rFonts w:ascii="Arial" w:hAnsi="Arial" w:cs="Arial"/>
+        </w:rPr>
+        <w:t>complete</w:t>
+      </w:r>
+      <w:proofErr w:type="spellEnd"/>
+      <w:r>
+        <w:rPr>
+          <w:rFonts w:ascii="Arial" w:hAnsi="Arial" w:cs="Arial"/>
+        </w:rPr>
+        <w:t xml:space="preserve"> documentation et </w:t>
+      </w:r>
+      <w:proofErr w:type="spellStart"/>
+      <w:r>
+        <w:rPr>
+          <w:rFonts w:ascii="Arial" w:hAnsi="Arial" w:cs="Arial"/>
+        </w:rPr>
+        <w:t>some</w:t>
+      </w:r>
+      <w:proofErr w:type="spellEnd"/>
+      <w:r>
+        <w:rPr>
+          <w:rFonts w:ascii="Arial" w:hAnsi="Arial" w:cs="Arial"/>
+        </w:rPr>
+        <w:t xml:space="preserve"> </w:t>
+      </w:r>
+      <w:proofErr w:type="spellStart"/>
+      <w:r>
+        <w:rPr>
+          <w:rFonts w:ascii="Arial" w:hAnsi="Arial" w:cs="Arial"/>
+        </w:rPr>
+        <w:t>tools</w:t>
+      </w:r>
+      <w:proofErr w:type="spellEnd"/>
+      <w:r>
+        <w:rPr>
+          <w:rFonts w:ascii="Arial" w:hAnsi="Arial" w:cs="Arial"/>
+        </w:rPr>
+        <w:t xml:space="preserve"> </w:t>
+      </w:r>
+      <w:proofErr w:type="spellStart"/>
+      <w:r>
+        <w:rPr>
+          <w:rFonts w:ascii="Arial" w:hAnsi="Arial" w:cs="Arial"/>
+        </w:rPr>
+        <w:t>supposed</w:t>
+      </w:r>
+      <w:proofErr w:type="spellEnd"/>
+      <w:r>
+        <w:rPr>
+          <w:rFonts w:ascii="Arial" w:hAnsi="Arial" w:cs="Arial"/>
+        </w:rPr>
+        <w:t xml:space="preserve"> to help.</w:t>
+      </w:r>
+      <w:r>
+        <w:rPr>
+          <w:rFonts w:ascii="Arial" w:hAnsi="Arial" w:cs="Arial"/>
+        </w:rPr>
+        <w:t xml:space="preserve"> </w:t>
+      </w:r>
+      <w:proofErr w:type="spellStart"/>
+      <w:r>
+        <w:rPr>
+          <w:rFonts w:ascii="Arial" w:hAnsi="Arial" w:cs="Arial"/>
+        </w:rPr>
+        <w:t>It’s</w:t>
+      </w:r>
+      <w:proofErr w:type="spellEnd"/>
+      <w:r>
+        <w:rPr>
+          <w:rFonts w:ascii="Arial" w:hAnsi="Arial" w:cs="Arial"/>
+        </w:rPr>
+        <w:t xml:space="preserve"> </w:t>
+      </w:r>
+      <w:proofErr w:type="spellStart"/>
+      <w:r>
+        <w:rPr>
+          <w:rFonts w:ascii="Arial" w:hAnsi="Arial" w:cs="Arial"/>
+        </w:rPr>
+        <w:t>also</w:t>
+      </w:r>
+      <w:proofErr w:type="spellEnd"/>
+      <w:r>
+        <w:rPr>
+          <w:rFonts w:ascii="Arial" w:hAnsi="Arial" w:cs="Arial"/>
+        </w:rPr>
+        <w:t xml:space="preserve"> made to </w:t>
+      </w:r>
+      <w:proofErr w:type="spellStart"/>
+      <w:r>
+        <w:rPr>
+          <w:rFonts w:ascii="Arial" w:hAnsi="Arial" w:cs="Arial"/>
+        </w:rPr>
+        <w:t>be</w:t>
+      </w:r>
+      <w:proofErr w:type="spellEnd"/>
+      <w:r>
+        <w:rPr>
+          <w:rFonts w:ascii="Arial" w:hAnsi="Arial" w:cs="Arial"/>
+        </w:rPr>
+        <w:t xml:space="preserve"> performant and </w:t>
+      </w:r>
+      <w:proofErr w:type="spellStart"/>
+      <w:r>
+        <w:rPr>
+          <w:rFonts w:ascii="Arial" w:hAnsi="Arial" w:cs="Arial"/>
+        </w:rPr>
+        <w:t>optimized</w:t>
+      </w:r>
+      <w:proofErr w:type="spellEnd"/>
+      <w:r>
+        <w:rPr>
+          <w:rFonts w:ascii="Arial" w:hAnsi="Arial" w:cs="Arial"/>
+        </w:rPr>
+        <w:t xml:space="preserve">. Plus </w:t>
+      </w:r>
+      <w:proofErr w:type="spellStart"/>
+      <w:r>
+        <w:rPr>
+          <w:rFonts w:ascii="Arial" w:hAnsi="Arial" w:cs="Arial"/>
+        </w:rPr>
+        <w:t>it</w:t>
+      </w:r>
+      <w:proofErr w:type="spellEnd"/>
+      <w:r>
+        <w:rPr>
+          <w:rFonts w:ascii="Arial" w:hAnsi="Arial" w:cs="Arial"/>
+        </w:rPr>
+        <w:t xml:space="preserve"> </w:t>
+      </w:r>
+      <w:proofErr w:type="spellStart"/>
+      <w:r>
+        <w:rPr>
+          <w:rFonts w:ascii="Arial" w:hAnsi="Arial" w:cs="Arial"/>
+        </w:rPr>
+        <w:t>doesn’t</w:t>
+      </w:r>
+      <w:proofErr w:type="spellEnd"/>
+      <w:r>
+        <w:rPr>
+          <w:rFonts w:ascii="Arial" w:hAnsi="Arial" w:cs="Arial"/>
+        </w:rPr>
+        <w:t xml:space="preserve"> </w:t>
+      </w:r>
+      <w:proofErr w:type="spellStart"/>
+      <w:r>
+        <w:rPr>
+          <w:rFonts w:ascii="Arial" w:hAnsi="Arial" w:cs="Arial"/>
+        </w:rPr>
+        <w:t>ask</w:t>
+      </w:r>
+      <w:proofErr w:type="spellEnd"/>
+      <w:r>
+        <w:rPr>
+          <w:rFonts w:ascii="Arial" w:hAnsi="Arial" w:cs="Arial"/>
+        </w:rPr>
+        <w:t xml:space="preserve"> for a lot of </w:t>
+      </w:r>
+      <w:proofErr w:type="spellStart"/>
+      <w:r>
+        <w:rPr>
+          <w:rFonts w:ascii="Arial" w:hAnsi="Arial" w:cs="Arial"/>
+        </w:rPr>
+        <w:t>knowledge</w:t>
+      </w:r>
+      <w:proofErr w:type="spellEnd"/>
+      <w:r>
+        <w:rPr>
+          <w:rFonts w:ascii="Arial" w:hAnsi="Arial" w:cs="Arial"/>
+        </w:rPr>
+        <w:t xml:space="preserve"> in front-end </w:t>
+      </w:r>
+      <w:proofErr w:type="spellStart"/>
+      <w:r>
+        <w:rPr>
+          <w:rFonts w:ascii="Arial" w:hAnsi="Arial" w:cs="Arial"/>
+        </w:rPr>
+        <w:t>development</w:t>
+      </w:r>
+      <w:proofErr w:type="spellEnd"/>
+      <w:r>
+        <w:rPr>
+          <w:rFonts w:ascii="Arial" w:hAnsi="Arial" w:cs="Arial"/>
+        </w:rPr>
+        <w:t xml:space="preserve"> and – </w:t>
+      </w:r>
+      <w:proofErr w:type="spellStart"/>
+      <w:r>
+        <w:rPr>
+          <w:rFonts w:ascii="Arial" w:hAnsi="Arial" w:cs="Arial"/>
+        </w:rPr>
+        <w:t>considering</w:t>
+      </w:r>
+      <w:proofErr w:type="spellEnd"/>
+      <w:r>
+        <w:rPr>
+          <w:rFonts w:ascii="Arial" w:hAnsi="Arial" w:cs="Arial"/>
+        </w:rPr>
+        <w:t xml:space="preserve"> </w:t>
+      </w:r>
+      <w:proofErr w:type="spellStart"/>
+      <w:r>
+        <w:rPr>
+          <w:rFonts w:ascii="Arial" w:hAnsi="Arial" w:cs="Arial"/>
+        </w:rPr>
+        <w:t>it’s</w:t>
+      </w:r>
+      <w:proofErr w:type="spellEnd"/>
+      <w:r>
+        <w:rPr>
+          <w:rFonts w:ascii="Arial" w:hAnsi="Arial" w:cs="Arial"/>
+        </w:rPr>
+        <w:t xml:space="preserve"> </w:t>
+      </w:r>
+      <w:proofErr w:type="spellStart"/>
+      <w:r>
+        <w:rPr>
+          <w:rFonts w:ascii="Arial" w:hAnsi="Arial" w:cs="Arial"/>
+        </w:rPr>
+        <w:t>our</w:t>
+      </w:r>
+      <w:proofErr w:type="spellEnd"/>
+      <w:r>
+        <w:rPr>
+          <w:rFonts w:ascii="Arial" w:hAnsi="Arial" w:cs="Arial"/>
+        </w:rPr>
+        <w:t xml:space="preserve"> first </w:t>
       </w:r>
       <w:proofErr w:type="spellStart"/>
       <w:r>
@@ -104,7 +1012,77 @@
         <w:rPr>
           <w:rFonts w:ascii="Arial" w:hAnsi="Arial" w:cs="Arial"/>
         </w:rPr>
-        <w:t xml:space="preserve"> </w:t>
+        <w:t xml:space="preserve"> – </w:t>
+      </w:r>
+      <w:proofErr w:type="spellStart"/>
+      <w:r>
+        <w:rPr>
+          <w:rFonts w:ascii="Arial" w:hAnsi="Arial" w:cs="Arial"/>
+        </w:rPr>
+        <w:t>it</w:t>
+      </w:r>
+      <w:proofErr w:type="spellEnd"/>
+      <w:r>
+        <w:rPr>
+          <w:rFonts w:ascii="Arial" w:hAnsi="Arial" w:cs="Arial"/>
+        </w:rPr>
+        <w:t xml:space="preserve"> </w:t>
+      </w:r>
+      <w:proofErr w:type="spellStart"/>
+      <w:r>
+        <w:rPr>
+          <w:rFonts w:ascii="Arial" w:hAnsi="Arial" w:cs="Arial"/>
+        </w:rPr>
+        <w:t>might</w:t>
+      </w:r>
+      <w:proofErr w:type="spellEnd"/>
+      <w:r>
+        <w:rPr>
+          <w:rFonts w:ascii="Arial" w:hAnsi="Arial" w:cs="Arial"/>
+        </w:rPr>
+        <w:t xml:space="preserve"> </w:t>
+      </w:r>
+      <w:proofErr w:type="spellStart"/>
+      <w:r>
+        <w:rPr>
+          <w:rFonts w:ascii="Arial" w:hAnsi="Arial" w:cs="Arial"/>
+        </w:rPr>
+        <w:t>be</w:t>
+      </w:r>
+      <w:proofErr w:type="spellEnd"/>
+      <w:r>
+        <w:rPr>
+          <w:rFonts w:ascii="Arial" w:hAnsi="Arial" w:cs="Arial"/>
+        </w:rPr>
+        <w:t xml:space="preserve"> best to use </w:t>
+      </w:r>
+      <w:proofErr w:type="spellStart"/>
+      <w:r>
+        <w:rPr>
+          <w:rFonts w:ascii="Arial" w:hAnsi="Arial" w:cs="Arial"/>
+        </w:rPr>
+        <w:t>something</w:t>
+      </w:r>
+      <w:proofErr w:type="spellEnd"/>
+      <w:r>
+        <w:rPr>
+          <w:rFonts w:ascii="Arial" w:hAnsi="Arial" w:cs="Arial"/>
+        </w:rPr>
+        <w:t xml:space="preserve"> simple. Plus, </w:t>
+      </w:r>
+      <w:proofErr w:type="spellStart"/>
+      <w:r>
+        <w:rPr>
+          <w:rFonts w:ascii="Arial" w:hAnsi="Arial" w:cs="Arial"/>
+        </w:rPr>
+        <w:t>it’s</w:t>
+      </w:r>
+      <w:proofErr w:type="spellEnd"/>
+      <w:r>
+        <w:rPr>
+          <w:rFonts w:ascii="Arial" w:hAnsi="Arial" w:cs="Arial"/>
+        </w:rPr>
+        <w:t xml:space="preserve"> the one </w:t>
       </w:r>
       <w:proofErr w:type="spellStart"/>
       <w:r>
@@ -125,6 +1103,958 @@
         <w:rPr>
           <w:rFonts w:ascii="Arial" w:hAnsi="Arial" w:cs="Arial"/>
         </w:rPr>
+        <w:t>speak</w:t>
+      </w:r>
+      <w:proofErr w:type="spellEnd"/>
+      <w:r>
+        <w:rPr>
+          <w:rFonts w:ascii="Arial" w:hAnsi="Arial" w:cs="Arial"/>
+        </w:rPr>
+        <w:t xml:space="preserve"> to me</w:t>
+      </w:r>
+      <w:r>
+        <w:rPr>
+          <w:rFonts w:ascii="Arial" w:hAnsi="Arial" w:cs="Arial"/>
+        </w:rPr>
+        <w:t xml:space="preserve"> the </w:t>
+      </w:r>
+      <w:proofErr w:type="spellStart"/>
+      <w:r>
+        <w:rPr>
+          <w:rFonts w:ascii="Arial" w:hAnsi="Arial" w:cs="Arial"/>
+        </w:rPr>
+        <w:t>most</w:t>
+      </w:r>
+      <w:proofErr w:type="spellEnd"/>
+      <w:r>
+        <w:rPr>
+          <w:rFonts w:ascii="Arial" w:hAnsi="Arial" w:cs="Arial"/>
+        </w:rPr>
+        <w:t>.</w:t>
+      </w:r>
+      <w:r>
+        <w:rPr>
+          <w:rFonts w:ascii="Arial" w:hAnsi="Arial" w:cs="Arial"/>
+        </w:rPr>
+        <w:br/>
+      </w:r>
+      <w:proofErr w:type="spellStart"/>
+      <w:r>
+        <w:rPr>
+          <w:rFonts w:ascii="Arial" w:hAnsi="Arial" w:cs="Arial"/>
+        </w:rPr>
+        <w:t>After</w:t>
+      </w:r>
+      <w:proofErr w:type="spellEnd"/>
+      <w:r>
+        <w:rPr>
+          <w:rFonts w:ascii="Arial" w:hAnsi="Arial" w:cs="Arial"/>
+        </w:rPr>
+        <w:t xml:space="preserve"> </w:t>
+      </w:r>
+      <w:proofErr w:type="spellStart"/>
+      <w:r>
+        <w:rPr>
+          <w:rFonts w:ascii="Arial" w:hAnsi="Arial" w:cs="Arial"/>
+        </w:rPr>
+        <w:t>some</w:t>
+      </w:r>
+      <w:proofErr w:type="spellEnd"/>
+      <w:r>
+        <w:rPr>
+          <w:rFonts w:ascii="Arial" w:hAnsi="Arial" w:cs="Arial"/>
+        </w:rPr>
+        <w:t xml:space="preserve"> test I </w:t>
+      </w:r>
+      <w:proofErr w:type="spellStart"/>
+      <w:r>
+        <w:rPr>
+          <w:rFonts w:ascii="Arial" w:hAnsi="Arial" w:cs="Arial"/>
+        </w:rPr>
+        <w:t>find</w:t>
+      </w:r>
+      <w:proofErr w:type="spellEnd"/>
+      <w:r>
+        <w:rPr>
+          <w:rFonts w:ascii="Arial" w:hAnsi="Arial" w:cs="Arial"/>
+        </w:rPr>
+        <w:t xml:space="preserve"> the syntaxe </w:t>
+      </w:r>
+      <w:proofErr w:type="spellStart"/>
+      <w:r>
+        <w:rPr>
+          <w:rFonts w:ascii="Arial" w:hAnsi="Arial" w:cs="Arial"/>
+        </w:rPr>
+        <w:t>very</w:t>
+      </w:r>
+      <w:proofErr w:type="spellEnd"/>
+      <w:r>
+        <w:rPr>
+          <w:rFonts w:ascii="Arial" w:hAnsi="Arial" w:cs="Arial"/>
+        </w:rPr>
+        <w:t xml:space="preserve"> </w:t>
+      </w:r>
+      <w:proofErr w:type="spellStart"/>
+      <w:r>
+        <w:rPr>
+          <w:rFonts w:ascii="Arial" w:hAnsi="Arial" w:cs="Arial"/>
+        </w:rPr>
+        <w:t>easy</w:t>
+      </w:r>
+      <w:proofErr w:type="spellEnd"/>
+      <w:r>
+        <w:rPr>
+          <w:rFonts w:ascii="Arial" w:hAnsi="Arial" w:cs="Arial"/>
+        </w:rPr>
+        <w:t xml:space="preserve"> to use and </w:t>
+      </w:r>
+      <w:proofErr w:type="spellStart"/>
+      <w:r>
+        <w:rPr>
+          <w:rFonts w:ascii="Arial" w:hAnsi="Arial" w:cs="Arial"/>
+        </w:rPr>
+        <w:t>pleasant</w:t>
+      </w:r>
+      <w:proofErr w:type="spellEnd"/>
+      <w:r>
+        <w:rPr>
+          <w:rFonts w:ascii="Arial" w:hAnsi="Arial" w:cs="Arial"/>
+        </w:rPr>
+        <w:t xml:space="preserve">, </w:t>
+      </w:r>
+      <w:proofErr w:type="spellStart"/>
+      <w:r>
+        <w:rPr>
+          <w:rFonts w:ascii="Arial" w:hAnsi="Arial" w:cs="Arial"/>
+        </w:rPr>
+        <w:t>it</w:t>
+      </w:r>
+      <w:proofErr w:type="spellEnd"/>
+      <w:r>
+        <w:rPr>
+          <w:rFonts w:ascii="Arial" w:hAnsi="Arial" w:cs="Arial"/>
+        </w:rPr>
+        <w:t xml:space="preserve"> </w:t>
+      </w:r>
+      <w:proofErr w:type="spellStart"/>
+      <w:r>
+        <w:rPr>
+          <w:rFonts w:ascii="Arial" w:hAnsi="Arial" w:cs="Arial"/>
+        </w:rPr>
+        <w:t>speaks</w:t>
+      </w:r>
+      <w:proofErr w:type="spellEnd"/>
+      <w:r>
+        <w:rPr>
+          <w:rFonts w:ascii="Arial" w:hAnsi="Arial" w:cs="Arial"/>
+        </w:rPr>
+        <w:t xml:space="preserve"> to me on more </w:t>
+      </w:r>
+      <w:proofErr w:type="spellStart"/>
+      <w:r>
+        <w:rPr>
+          <w:rFonts w:ascii="Arial" w:hAnsi="Arial" w:cs="Arial"/>
+        </w:rPr>
+        <w:t>level</w:t>
+      </w:r>
+      <w:proofErr w:type="spellEnd"/>
+      <w:r>
+        <w:rPr>
+          <w:rFonts w:ascii="Arial" w:hAnsi="Arial" w:cs="Arial"/>
+        </w:rPr>
+        <w:t xml:space="preserve"> </w:t>
+      </w:r>
+      <w:proofErr w:type="spellStart"/>
+      <w:r>
+        <w:rPr>
+          <w:rFonts w:ascii="Arial" w:hAnsi="Arial" w:cs="Arial"/>
+        </w:rPr>
+        <w:t>than</w:t>
+      </w:r>
+      <w:proofErr w:type="spellEnd"/>
+      <w:r>
+        <w:rPr>
+          <w:rFonts w:ascii="Arial" w:hAnsi="Arial" w:cs="Arial"/>
+        </w:rPr>
+        <w:t xml:space="preserve"> the </w:t>
+      </w:r>
+      <w:proofErr w:type="spellStart"/>
+      <w:r>
+        <w:rPr>
+          <w:rFonts w:ascii="Arial" w:hAnsi="Arial" w:cs="Arial"/>
+        </w:rPr>
+        <w:t>other</w:t>
+      </w:r>
+      <w:proofErr w:type="spellEnd"/>
+      <w:r>
+        <w:rPr>
+          <w:rFonts w:ascii="Arial" w:hAnsi="Arial" w:cs="Arial"/>
+        </w:rPr>
+        <w:t xml:space="preserve"> </w:t>
+      </w:r>
+      <w:proofErr w:type="spellStart"/>
+      <w:r>
+        <w:rPr>
+          <w:rFonts w:ascii="Arial" w:hAnsi="Arial" w:cs="Arial"/>
+        </w:rPr>
+        <w:t>two</w:t>
+      </w:r>
+      <w:proofErr w:type="spellEnd"/>
+      <w:r>
+        <w:rPr>
+          <w:rFonts w:ascii="Arial" w:hAnsi="Arial" w:cs="Arial"/>
+        </w:rPr>
+        <w:t xml:space="preserve">. There </w:t>
+      </w:r>
+      <w:proofErr w:type="spellStart"/>
+      <w:r>
+        <w:rPr>
+          <w:rFonts w:ascii="Arial" w:hAnsi="Arial" w:cs="Arial"/>
+        </w:rPr>
+        <w:t>is</w:t>
+      </w:r>
+      <w:proofErr w:type="spellEnd"/>
+      <w:r>
+        <w:rPr>
+          <w:rFonts w:ascii="Arial" w:hAnsi="Arial" w:cs="Arial"/>
+        </w:rPr>
+        <w:t xml:space="preserve"> no </w:t>
+      </w:r>
+      <w:proofErr w:type="spellStart"/>
+      <w:r>
+        <w:rPr>
+          <w:rFonts w:ascii="Arial" w:hAnsi="Arial" w:cs="Arial"/>
+        </w:rPr>
+        <w:t>need</w:t>
+      </w:r>
+      <w:proofErr w:type="spellEnd"/>
+      <w:r>
+        <w:rPr>
+          <w:rFonts w:ascii="Arial" w:hAnsi="Arial" w:cs="Arial"/>
+        </w:rPr>
+        <w:t xml:space="preserve"> to </w:t>
+      </w:r>
+      <w:proofErr w:type="spellStart"/>
+      <w:r>
+        <w:rPr>
+          <w:rFonts w:ascii="Arial" w:hAnsi="Arial" w:cs="Arial"/>
+        </w:rPr>
+        <w:t>instale</w:t>
+      </w:r>
+      <w:proofErr w:type="spellEnd"/>
+      <w:r>
+        <w:rPr>
+          <w:rFonts w:ascii="Arial" w:hAnsi="Arial" w:cs="Arial"/>
+        </w:rPr>
+        <w:t xml:space="preserve"> </w:t>
+      </w:r>
+      <w:proofErr w:type="spellStart"/>
+      <w:r>
+        <w:rPr>
+          <w:rFonts w:ascii="Arial" w:hAnsi="Arial" w:cs="Arial"/>
+        </w:rPr>
+        <w:t>anything</w:t>
+      </w:r>
+      <w:proofErr w:type="spellEnd"/>
+      <w:r>
+        <w:rPr>
+          <w:rFonts w:ascii="Arial" w:hAnsi="Arial" w:cs="Arial"/>
+        </w:rPr>
+        <w:t xml:space="preserve"> </w:t>
+      </w:r>
+      <w:proofErr w:type="spellStart"/>
+      <w:r>
+        <w:rPr>
+          <w:rFonts w:ascii="Arial" w:hAnsi="Arial" w:cs="Arial"/>
+        </w:rPr>
+        <w:t>contrary</w:t>
+      </w:r>
+      <w:proofErr w:type="spellEnd"/>
+      <w:r>
+        <w:rPr>
+          <w:rFonts w:ascii="Arial" w:hAnsi="Arial" w:cs="Arial"/>
+        </w:rPr>
+        <w:t xml:space="preserve"> to Angular2. I </w:t>
+      </w:r>
+      <w:proofErr w:type="spellStart"/>
+      <w:r>
+        <w:rPr>
+          <w:rFonts w:ascii="Arial" w:hAnsi="Arial" w:cs="Arial"/>
+        </w:rPr>
+        <w:t>found</w:t>
+      </w:r>
+      <w:proofErr w:type="spellEnd"/>
+      <w:r>
+        <w:rPr>
+          <w:rFonts w:ascii="Arial" w:hAnsi="Arial" w:cs="Arial"/>
+        </w:rPr>
+        <w:t xml:space="preserve"> a </w:t>
+      </w:r>
+      <w:proofErr w:type="spellStart"/>
+      <w:r>
+        <w:rPr>
+          <w:rFonts w:ascii="Arial" w:hAnsi="Arial" w:cs="Arial"/>
+        </w:rPr>
+        <w:t>bunch</w:t>
+      </w:r>
+      <w:proofErr w:type="spellEnd"/>
+      <w:r>
+        <w:rPr>
+          <w:rFonts w:ascii="Arial" w:hAnsi="Arial" w:cs="Arial"/>
+        </w:rPr>
+        <w:t xml:space="preserve"> of </w:t>
+      </w:r>
+      <w:proofErr w:type="spellStart"/>
+      <w:r>
+        <w:rPr>
+          <w:rFonts w:ascii="Arial" w:hAnsi="Arial" w:cs="Arial"/>
+        </w:rPr>
+        <w:t>useful</w:t>
+      </w:r>
+      <w:proofErr w:type="spellEnd"/>
+      <w:r>
+        <w:rPr>
+          <w:rFonts w:ascii="Arial" w:hAnsi="Arial" w:cs="Arial"/>
+        </w:rPr>
+        <w:t xml:space="preserve"> tutorial I </w:t>
+      </w:r>
+      <w:proofErr w:type="spellStart"/>
+      <w:r>
+        <w:rPr>
+          <w:rFonts w:ascii="Arial" w:hAnsi="Arial" w:cs="Arial"/>
+        </w:rPr>
+        <w:t>can</w:t>
+      </w:r>
+      <w:proofErr w:type="spellEnd"/>
+      <w:r>
+        <w:rPr>
+          <w:rFonts w:ascii="Arial" w:hAnsi="Arial" w:cs="Arial"/>
+        </w:rPr>
+        <w:t xml:space="preserve"> use as a base to </w:t>
+      </w:r>
+      <w:proofErr w:type="spellStart"/>
+      <w:r>
+        <w:rPr>
+          <w:rFonts w:ascii="Arial" w:hAnsi="Arial" w:cs="Arial"/>
+        </w:rPr>
+        <w:t>learn</w:t>
+      </w:r>
+      <w:proofErr w:type="spellEnd"/>
+      <w:r>
+        <w:rPr>
+          <w:rFonts w:ascii="Arial" w:hAnsi="Arial" w:cs="Arial"/>
+        </w:rPr>
+        <w:t xml:space="preserve"> </w:t>
+      </w:r>
+      <w:proofErr w:type="spellStart"/>
+      <w:r>
+        <w:rPr>
+          <w:rFonts w:ascii="Arial" w:hAnsi="Arial" w:cs="Arial"/>
+        </w:rPr>
+        <w:t>VueJS</w:t>
+      </w:r>
+      <w:proofErr w:type="spellEnd"/>
+      <w:r>
+        <w:rPr>
+          <w:rFonts w:ascii="Arial" w:hAnsi="Arial" w:cs="Arial"/>
+        </w:rPr>
+        <w:t xml:space="preserve">. Plus </w:t>
+      </w:r>
+      <w:proofErr w:type="spellStart"/>
+      <w:r>
+        <w:rPr>
+          <w:rFonts w:ascii="Arial" w:hAnsi="Arial" w:cs="Arial"/>
+        </w:rPr>
+        <w:t>it</w:t>
+      </w:r>
+      <w:proofErr w:type="spellEnd"/>
+      <w:r>
+        <w:rPr>
+          <w:rFonts w:ascii="Arial" w:hAnsi="Arial" w:cs="Arial"/>
+        </w:rPr>
+        <w:t xml:space="preserve"> </w:t>
+      </w:r>
+      <w:proofErr w:type="spellStart"/>
+      <w:r>
+        <w:rPr>
+          <w:rFonts w:ascii="Arial" w:hAnsi="Arial" w:cs="Arial"/>
+        </w:rPr>
+        <w:t>offers</w:t>
+      </w:r>
+      <w:proofErr w:type="spellEnd"/>
+      <w:r>
+        <w:rPr>
+          <w:rFonts w:ascii="Arial" w:hAnsi="Arial" w:cs="Arial"/>
+        </w:rPr>
+        <w:t xml:space="preserve"> a </w:t>
+      </w:r>
+      <w:proofErr w:type="spellStart"/>
+      <w:r>
+        <w:rPr>
+          <w:rFonts w:ascii="Arial" w:hAnsi="Arial" w:cs="Arial"/>
+        </w:rPr>
+        <w:t>reactivity</w:t>
+      </w:r>
+      <w:proofErr w:type="spellEnd"/>
+      <w:r>
+        <w:rPr>
+          <w:rFonts w:ascii="Arial" w:hAnsi="Arial" w:cs="Arial"/>
+        </w:rPr>
+        <w:t xml:space="preserve"> </w:t>
+      </w:r>
+      <w:proofErr w:type="spellStart"/>
+      <w:r>
+        <w:rPr>
+          <w:rFonts w:ascii="Arial" w:hAnsi="Arial" w:cs="Arial"/>
+        </w:rPr>
+        <w:t>that</w:t>
+      </w:r>
+      <w:proofErr w:type="spellEnd"/>
+      <w:r>
+        <w:rPr>
+          <w:rFonts w:ascii="Arial" w:hAnsi="Arial" w:cs="Arial"/>
+        </w:rPr>
+        <w:t xml:space="preserve"> I </w:t>
+      </w:r>
+      <w:proofErr w:type="spellStart"/>
+      <w:r>
+        <w:rPr>
+          <w:rFonts w:ascii="Arial" w:hAnsi="Arial" w:cs="Arial"/>
+        </w:rPr>
+        <w:t>find</w:t>
+      </w:r>
+      <w:proofErr w:type="spellEnd"/>
+      <w:r>
+        <w:rPr>
+          <w:rFonts w:ascii="Arial" w:hAnsi="Arial" w:cs="Arial"/>
+        </w:rPr>
+        <w:t xml:space="preserve"> </w:t>
+      </w:r>
+      <w:proofErr w:type="spellStart"/>
+      <w:r>
+        <w:rPr>
+          <w:rFonts w:ascii="Arial" w:hAnsi="Arial" w:cs="Arial"/>
+        </w:rPr>
+        <w:t>appealing</w:t>
+      </w:r>
+      <w:proofErr w:type="spellEnd"/>
+      <w:r>
+        <w:rPr>
+          <w:rFonts w:ascii="Arial" w:hAnsi="Arial" w:cs="Arial"/>
+        </w:rPr>
+        <w:t>.</w:t>
+      </w:r>
+      <w:r>
+        <w:rPr>
+          <w:rFonts w:ascii="Arial" w:hAnsi="Arial" w:cs="Arial"/>
+        </w:rPr>
+        <w:t xml:space="preserve"> I </w:t>
+      </w:r>
+      <w:proofErr w:type="spellStart"/>
+      <w:r>
+        <w:rPr>
+          <w:rFonts w:ascii="Arial" w:hAnsi="Arial" w:cs="Arial"/>
+        </w:rPr>
+        <w:t>find</w:t>
+      </w:r>
+      <w:proofErr w:type="spellEnd"/>
+      <w:r>
+        <w:rPr>
+          <w:rFonts w:ascii="Arial" w:hAnsi="Arial" w:cs="Arial"/>
+        </w:rPr>
+        <w:t xml:space="preserve"> </w:t>
+      </w:r>
+      <w:proofErr w:type="spellStart"/>
+      <w:r>
+        <w:rPr>
+          <w:rFonts w:ascii="Arial" w:hAnsi="Arial" w:cs="Arial"/>
+        </w:rPr>
+        <w:t>myself</w:t>
+      </w:r>
+      <w:proofErr w:type="spellEnd"/>
+      <w:r>
+        <w:rPr>
+          <w:rFonts w:ascii="Arial" w:hAnsi="Arial" w:cs="Arial"/>
+        </w:rPr>
+        <w:t xml:space="preserve"> </w:t>
+      </w:r>
+      <w:proofErr w:type="spellStart"/>
+      <w:r>
+        <w:rPr>
+          <w:rFonts w:ascii="Arial" w:hAnsi="Arial" w:cs="Arial"/>
+        </w:rPr>
+        <w:t>really</w:t>
+      </w:r>
+      <w:proofErr w:type="spellEnd"/>
+      <w:r>
+        <w:rPr>
+          <w:rFonts w:ascii="Arial" w:hAnsi="Arial" w:cs="Arial"/>
+        </w:rPr>
+        <w:t xml:space="preserve"> </w:t>
+      </w:r>
+      <w:proofErr w:type="spellStart"/>
+      <w:r>
+        <w:rPr>
+          <w:rFonts w:ascii="Arial" w:hAnsi="Arial" w:cs="Arial"/>
+        </w:rPr>
+        <w:t>interested</w:t>
+      </w:r>
+      <w:proofErr w:type="spellEnd"/>
+      <w:r>
+        <w:rPr>
+          <w:rFonts w:ascii="Arial" w:hAnsi="Arial" w:cs="Arial"/>
+        </w:rPr>
+        <w:t xml:space="preserve"> b</w:t>
+      </w:r>
+      <w:r>
+        <w:rPr>
+          <w:rFonts w:ascii="Arial" w:hAnsi="Arial" w:cs="Arial"/>
+        </w:rPr>
+        <w:t xml:space="preserve">y </w:t>
+      </w:r>
+      <w:proofErr w:type="spellStart"/>
+      <w:r>
+        <w:rPr>
+          <w:rFonts w:ascii="Arial" w:hAnsi="Arial" w:cs="Arial"/>
+        </w:rPr>
+        <w:t>this</w:t>
+      </w:r>
+      <w:proofErr w:type="spellEnd"/>
+      <w:r>
+        <w:rPr>
+          <w:rFonts w:ascii="Arial" w:hAnsi="Arial" w:cs="Arial"/>
+        </w:rPr>
+        <w:t xml:space="preserve"> one more </w:t>
+      </w:r>
+      <w:proofErr w:type="spellStart"/>
+      <w:r>
+        <w:rPr>
+          <w:rFonts w:ascii="Arial" w:hAnsi="Arial" w:cs="Arial"/>
+        </w:rPr>
+        <w:t>than</w:t>
+      </w:r>
+      <w:proofErr w:type="spellEnd"/>
+      <w:r>
+        <w:rPr>
+          <w:rFonts w:ascii="Arial" w:hAnsi="Arial" w:cs="Arial"/>
+        </w:rPr>
+        <w:t xml:space="preserve"> the </w:t>
+      </w:r>
+      <w:proofErr w:type="spellStart"/>
+      <w:r>
+        <w:rPr>
+          <w:rFonts w:ascii="Arial" w:hAnsi="Arial" w:cs="Arial"/>
+        </w:rPr>
+        <w:t>others</w:t>
+      </w:r>
+      <w:proofErr w:type="spellEnd"/>
+      <w:r>
+        <w:rPr>
+          <w:rFonts w:ascii="Arial" w:hAnsi="Arial" w:cs="Arial"/>
+        </w:rPr>
+        <w:t xml:space="preserve">, </w:t>
+      </w:r>
+      <w:proofErr w:type="spellStart"/>
+      <w:r>
+        <w:rPr>
+          <w:rFonts w:ascii="Arial" w:hAnsi="Arial" w:cs="Arial"/>
+        </w:rPr>
+        <w:t>even</w:t>
+      </w:r>
+      <w:proofErr w:type="spellEnd"/>
+      <w:r>
+        <w:rPr>
+          <w:rFonts w:ascii="Arial" w:hAnsi="Arial" w:cs="Arial"/>
+        </w:rPr>
+        <w:t xml:space="preserve"> if </w:t>
+      </w:r>
+      <w:proofErr w:type="spellStart"/>
+      <w:r>
+        <w:rPr>
+          <w:rFonts w:ascii="Arial" w:hAnsi="Arial" w:cs="Arial"/>
+        </w:rPr>
+        <w:t>they</w:t>
+      </w:r>
+      <w:proofErr w:type="spellEnd"/>
+      <w:r>
+        <w:rPr>
+          <w:rFonts w:ascii="Arial" w:hAnsi="Arial" w:cs="Arial"/>
+        </w:rPr>
+        <w:t xml:space="preserve"> </w:t>
+      </w:r>
+      <w:proofErr w:type="spellStart"/>
+      <w:r>
+        <w:rPr>
+          <w:rFonts w:ascii="Arial" w:hAnsi="Arial" w:cs="Arial"/>
+        </w:rPr>
+        <w:t>seemed</w:t>
+      </w:r>
+      <w:proofErr w:type="spellEnd"/>
+      <w:r>
+        <w:rPr>
+          <w:rFonts w:ascii="Arial" w:hAnsi="Arial" w:cs="Arial"/>
+        </w:rPr>
+        <w:t xml:space="preserve"> </w:t>
+      </w:r>
+      <w:proofErr w:type="spellStart"/>
+      <w:r>
+        <w:rPr>
+          <w:rFonts w:ascii="Arial" w:hAnsi="Arial" w:cs="Arial"/>
+        </w:rPr>
+        <w:t>neat</w:t>
+      </w:r>
+      <w:proofErr w:type="spellEnd"/>
+      <w:r>
+        <w:rPr>
+          <w:rFonts w:ascii="Arial" w:hAnsi="Arial" w:cs="Arial"/>
+        </w:rPr>
+        <w:t xml:space="preserve"> </w:t>
+      </w:r>
+      <w:proofErr w:type="spellStart"/>
+      <w:r>
+        <w:rPr>
+          <w:rFonts w:ascii="Arial" w:hAnsi="Arial" w:cs="Arial"/>
+        </w:rPr>
+        <w:t>too</w:t>
+      </w:r>
+      <w:proofErr w:type="spellEnd"/>
+      <w:r>
+        <w:rPr>
+          <w:rFonts w:ascii="Arial" w:hAnsi="Arial" w:cs="Arial"/>
+        </w:rPr>
+        <w:t>.</w:t>
+      </w:r>
+      <w:r>
+        <w:rPr>
+          <w:rFonts w:ascii="Arial" w:hAnsi="Arial" w:cs="Arial"/>
+        </w:rPr>
+        <w:br/>
+      </w:r>
+      <w:proofErr w:type="spellStart"/>
+      <w:r>
+        <w:rPr>
+          <w:rFonts w:ascii="Arial" w:hAnsi="Arial" w:cs="Arial"/>
+        </w:rPr>
+        <w:t>VueJS</w:t>
+      </w:r>
+      <w:proofErr w:type="spellEnd"/>
+      <w:r>
+        <w:rPr>
+          <w:rFonts w:ascii="Arial" w:hAnsi="Arial" w:cs="Arial"/>
+        </w:rPr>
+        <w:t xml:space="preserve"> </w:t>
+      </w:r>
+      <w:proofErr w:type="spellStart"/>
+      <w:r>
+        <w:rPr>
+          <w:rFonts w:ascii="Arial" w:hAnsi="Arial" w:cs="Arial"/>
+        </w:rPr>
+        <w:t>is</w:t>
+      </w:r>
+      <w:proofErr w:type="spellEnd"/>
+      <w:r>
+        <w:rPr>
+          <w:rFonts w:ascii="Arial" w:hAnsi="Arial" w:cs="Arial"/>
+        </w:rPr>
+        <w:t xml:space="preserve"> </w:t>
+      </w:r>
+      <w:proofErr w:type="spellStart"/>
+      <w:r>
+        <w:rPr>
+          <w:rFonts w:ascii="Arial" w:hAnsi="Arial" w:cs="Arial"/>
+        </w:rPr>
+        <w:t>also</w:t>
+      </w:r>
+      <w:proofErr w:type="spellEnd"/>
+      <w:r>
+        <w:rPr>
+          <w:rFonts w:ascii="Arial" w:hAnsi="Arial" w:cs="Arial"/>
+        </w:rPr>
+        <w:t xml:space="preserve"> </w:t>
+      </w:r>
+      <w:proofErr w:type="spellStart"/>
+      <w:r>
+        <w:rPr>
+          <w:rFonts w:ascii="Arial" w:hAnsi="Arial" w:cs="Arial"/>
+        </w:rPr>
+        <w:t>independant</w:t>
+      </w:r>
+      <w:proofErr w:type="spellEnd"/>
+      <w:r>
+        <w:rPr>
+          <w:rFonts w:ascii="Arial" w:hAnsi="Arial" w:cs="Arial"/>
+        </w:rPr>
+        <w:t xml:space="preserve"> and </w:t>
+      </w:r>
+      <w:proofErr w:type="spellStart"/>
+      <w:r>
+        <w:rPr>
+          <w:rFonts w:ascii="Arial" w:hAnsi="Arial" w:cs="Arial"/>
+        </w:rPr>
+        <w:t>under</w:t>
+      </w:r>
+      <w:proofErr w:type="spellEnd"/>
+      <w:r>
+        <w:rPr>
+          <w:rFonts w:ascii="Arial" w:hAnsi="Arial" w:cs="Arial"/>
+        </w:rPr>
+        <w:t xml:space="preserve"> a MIT </w:t>
+      </w:r>
+      <w:proofErr w:type="spellStart"/>
+      <w:r>
+        <w:rPr>
+          <w:rFonts w:ascii="Arial" w:hAnsi="Arial" w:cs="Arial"/>
+        </w:rPr>
+        <w:t>license</w:t>
+      </w:r>
+      <w:proofErr w:type="spellEnd"/>
+      <w:r>
+        <w:rPr>
+          <w:rFonts w:ascii="Arial" w:hAnsi="Arial" w:cs="Arial"/>
+        </w:rPr>
+        <w:t xml:space="preserve"> </w:t>
+      </w:r>
+      <w:proofErr w:type="spellStart"/>
+      <w:r>
+        <w:rPr>
+          <w:rFonts w:ascii="Arial" w:hAnsi="Arial" w:cs="Arial"/>
+        </w:rPr>
+        <w:t>while</w:t>
+      </w:r>
+      <w:proofErr w:type="spellEnd"/>
+      <w:r>
+        <w:rPr>
+          <w:rFonts w:ascii="Arial" w:hAnsi="Arial" w:cs="Arial"/>
+        </w:rPr>
+        <w:t xml:space="preserve"> the </w:t>
+      </w:r>
+      <w:proofErr w:type="spellStart"/>
+      <w:r>
+        <w:rPr>
+          <w:rFonts w:ascii="Arial" w:hAnsi="Arial" w:cs="Arial"/>
+        </w:rPr>
+        <w:t>other</w:t>
+      </w:r>
+      <w:proofErr w:type="spellEnd"/>
+      <w:r>
+        <w:rPr>
+          <w:rFonts w:ascii="Arial" w:hAnsi="Arial" w:cs="Arial"/>
+        </w:rPr>
+        <w:t xml:space="preserve"> </w:t>
+      </w:r>
+      <w:proofErr w:type="spellStart"/>
+      <w:r>
+        <w:rPr>
+          <w:rFonts w:ascii="Arial" w:hAnsi="Arial" w:cs="Arial"/>
+        </w:rPr>
+        <w:t>two</w:t>
+      </w:r>
+      <w:proofErr w:type="spellEnd"/>
+      <w:r>
+        <w:rPr>
+          <w:rFonts w:ascii="Arial" w:hAnsi="Arial" w:cs="Arial"/>
+        </w:rPr>
+        <w:t xml:space="preserve"> are </w:t>
+      </w:r>
+      <w:proofErr w:type="spellStart"/>
+      <w:r>
+        <w:rPr>
+          <w:rFonts w:ascii="Arial" w:hAnsi="Arial" w:cs="Arial"/>
+        </w:rPr>
+        <w:t>under</w:t>
+      </w:r>
+      <w:proofErr w:type="spellEnd"/>
+      <w:r>
+        <w:rPr>
+          <w:rFonts w:ascii="Arial" w:hAnsi="Arial" w:cs="Arial"/>
+        </w:rPr>
+        <w:t xml:space="preserve"> Facebook and Google </w:t>
+      </w:r>
+      <w:proofErr w:type="spellStart"/>
+      <w:r>
+        <w:rPr>
+          <w:rFonts w:ascii="Arial" w:hAnsi="Arial" w:cs="Arial"/>
+        </w:rPr>
+        <w:t>licenses</w:t>
+      </w:r>
+      <w:proofErr w:type="spellEnd"/>
+      <w:r>
+        <w:rPr>
+          <w:rFonts w:ascii="Arial" w:hAnsi="Arial" w:cs="Arial"/>
+        </w:rPr>
+        <w:t xml:space="preserve">, and I </w:t>
+      </w:r>
+      <w:proofErr w:type="spellStart"/>
+      <w:r>
+        <w:rPr>
+          <w:rFonts w:ascii="Arial" w:hAnsi="Arial" w:cs="Arial"/>
+        </w:rPr>
+        <w:t>prefere</w:t>
+      </w:r>
+      <w:proofErr w:type="spellEnd"/>
+      <w:r>
+        <w:rPr>
+          <w:rFonts w:ascii="Arial" w:hAnsi="Arial" w:cs="Arial"/>
+        </w:rPr>
+        <w:t xml:space="preserve"> to use a free </w:t>
+      </w:r>
+      <w:proofErr w:type="spellStart"/>
+      <w:r>
+        <w:rPr>
+          <w:rFonts w:ascii="Arial" w:hAnsi="Arial" w:cs="Arial"/>
+        </w:rPr>
+        <w:t>technology</w:t>
+      </w:r>
+      <w:proofErr w:type="spellEnd"/>
+      <w:r>
+        <w:rPr>
+          <w:rFonts w:ascii="Arial" w:hAnsi="Arial" w:cs="Arial"/>
+        </w:rPr>
+        <w:t>.</w:t>
+      </w:r>
+      <w:r>
+        <w:rPr>
+          <w:rFonts w:ascii="Arial" w:hAnsi="Arial" w:cs="Arial"/>
+        </w:rPr>
+        <w:br/>
+      </w:r>
+      <w:r>
+        <w:rPr>
+          <w:rFonts w:ascii="Arial" w:hAnsi="Arial" w:cs="Arial"/>
+        </w:rPr>
+        <w:t xml:space="preserve">It </w:t>
+      </w:r>
+      <w:proofErr w:type="spellStart"/>
+      <w:r>
+        <w:rPr>
+          <w:rFonts w:ascii="Arial" w:hAnsi="Arial" w:cs="Arial"/>
+        </w:rPr>
+        <w:t>might</w:t>
+      </w:r>
+      <w:proofErr w:type="spellEnd"/>
+      <w:r>
+        <w:rPr>
+          <w:rFonts w:ascii="Arial" w:hAnsi="Arial" w:cs="Arial"/>
+        </w:rPr>
+        <w:t xml:space="preserve"> </w:t>
+      </w:r>
+      <w:proofErr w:type="spellStart"/>
+      <w:r>
+        <w:rPr>
+          <w:rFonts w:ascii="Arial" w:hAnsi="Arial" w:cs="Arial"/>
+        </w:rPr>
+        <w:t>seem</w:t>
+      </w:r>
+      <w:proofErr w:type="spellEnd"/>
+      <w:r>
+        <w:rPr>
+          <w:rFonts w:ascii="Arial" w:hAnsi="Arial" w:cs="Arial"/>
+        </w:rPr>
+        <w:t xml:space="preserve"> </w:t>
+      </w:r>
+      <w:proofErr w:type="spellStart"/>
+      <w:r>
+        <w:rPr>
+          <w:rFonts w:ascii="Arial" w:hAnsi="Arial" w:cs="Arial"/>
+        </w:rPr>
+        <w:t>like</w:t>
+      </w:r>
+      <w:proofErr w:type="spellEnd"/>
+      <w:r>
+        <w:rPr>
+          <w:rFonts w:ascii="Arial" w:hAnsi="Arial" w:cs="Arial"/>
+        </w:rPr>
+        <w:t xml:space="preserve"> </w:t>
+      </w:r>
+      <w:proofErr w:type="spellStart"/>
+      <w:r>
+        <w:rPr>
+          <w:rFonts w:ascii="Arial" w:hAnsi="Arial" w:cs="Arial"/>
+        </w:rPr>
+        <w:t>it</w:t>
+      </w:r>
+      <w:proofErr w:type="spellEnd"/>
+      <w:r>
+        <w:rPr>
+          <w:rFonts w:ascii="Arial" w:hAnsi="Arial" w:cs="Arial"/>
+        </w:rPr>
+        <w:t xml:space="preserve"> the </w:t>
+      </w:r>
+      <w:proofErr w:type="spellStart"/>
+      <w:r>
+        <w:rPr>
+          <w:rFonts w:ascii="Arial" w:hAnsi="Arial" w:cs="Arial"/>
+        </w:rPr>
+        <w:t>easier</w:t>
+      </w:r>
+      <w:proofErr w:type="spellEnd"/>
+      <w:r>
+        <w:rPr>
+          <w:rFonts w:ascii="Arial" w:hAnsi="Arial" w:cs="Arial"/>
+        </w:rPr>
+        <w:t xml:space="preserve"> road to </w:t>
+      </w:r>
+      <w:proofErr w:type="spellStart"/>
+      <w:r>
+        <w:rPr>
+          <w:rFonts w:ascii="Arial" w:hAnsi="Arial" w:cs="Arial"/>
+        </w:rPr>
+        <w:t>take</w:t>
+      </w:r>
+      <w:proofErr w:type="spellEnd"/>
+      <w:r>
+        <w:rPr>
+          <w:rFonts w:ascii="Arial" w:hAnsi="Arial" w:cs="Arial"/>
+        </w:rPr>
+        <w:t xml:space="preserve"> but I </w:t>
+      </w:r>
+      <w:proofErr w:type="spellStart"/>
+      <w:r>
+        <w:rPr>
+          <w:rFonts w:ascii="Arial" w:hAnsi="Arial" w:cs="Arial"/>
+        </w:rPr>
+        <w:t>really</w:t>
+      </w:r>
+      <w:proofErr w:type="spellEnd"/>
+      <w:r>
+        <w:rPr>
+          <w:rFonts w:ascii="Arial" w:hAnsi="Arial" w:cs="Arial"/>
+        </w:rPr>
+        <w:t xml:space="preserve"> </w:t>
+      </w:r>
+      <w:proofErr w:type="spellStart"/>
+      <w:r>
+        <w:rPr>
+          <w:rFonts w:ascii="Arial" w:hAnsi="Arial" w:cs="Arial"/>
+        </w:rPr>
+        <w:t>think</w:t>
+      </w:r>
+      <w:proofErr w:type="spellEnd"/>
+      <w:r>
+        <w:rPr>
+          <w:rFonts w:ascii="Arial" w:hAnsi="Arial" w:cs="Arial"/>
+        </w:rPr>
+        <w:t xml:space="preserve"> </w:t>
+      </w:r>
+      <w:proofErr w:type="spellStart"/>
+      <w:r>
+        <w:rPr>
+          <w:rFonts w:ascii="Arial" w:hAnsi="Arial" w:cs="Arial"/>
+        </w:rPr>
+        <w:t>VueJS</w:t>
+      </w:r>
+      <w:proofErr w:type="spellEnd"/>
+      <w:r>
+        <w:rPr>
+          <w:rFonts w:ascii="Arial" w:hAnsi="Arial" w:cs="Arial"/>
+        </w:rPr>
+        <w:t xml:space="preserve"> </w:t>
+      </w:r>
+      <w:proofErr w:type="spellStart"/>
+      <w:r>
+        <w:rPr>
+          <w:rFonts w:ascii="Arial" w:hAnsi="Arial" w:cs="Arial"/>
+        </w:rPr>
         <w:t>will</w:t>
       </w:r>
       <w:proofErr w:type="spellEnd"/>
@@ -132,40 +2062,6 @@
         <w:rPr>
           <w:rFonts w:ascii="Arial" w:hAnsi="Arial" w:cs="Arial"/>
         </w:rPr>
-        <w:t xml:space="preserve"> display a</w:t>
-      </w:r>
-      <w:r>
-        <w:rPr>
-          <w:rFonts w:ascii="Arial" w:hAnsi="Arial" w:cs="Arial"/>
-        </w:rPr>
-        <w:t xml:space="preserve"> portfolio </w:t>
-      </w:r>
-      <w:proofErr w:type="spellStart"/>
-      <w:r>
-        <w:rPr>
-          <w:rFonts w:ascii="Arial" w:hAnsi="Arial" w:cs="Arial"/>
-        </w:rPr>
-        <w:t>that</w:t>
-      </w:r>
-      <w:proofErr w:type="spellEnd"/>
-      <w:r>
-        <w:rPr>
-          <w:rFonts w:ascii="Arial" w:hAnsi="Arial" w:cs="Arial"/>
-        </w:rPr>
-        <w:t xml:space="preserve"> </w:t>
-      </w:r>
-      <w:proofErr w:type="spellStart"/>
-      <w:r>
-        <w:rPr>
-          <w:rFonts w:ascii="Arial" w:hAnsi="Arial" w:cs="Arial"/>
-        </w:rPr>
-        <w:t>will</w:t>
-      </w:r>
-      <w:proofErr w:type="spellEnd"/>
-      <w:r>
-        <w:rPr>
-          <w:rFonts w:ascii="Arial" w:hAnsi="Arial" w:cs="Arial"/>
-        </w:rPr>
         <w:t xml:space="preserve"> </w:t>
       </w:r>
       <w:proofErr w:type="spellStart"/>
@@ -180,277 +2076,49 @@
         <w:rPr>
           <w:rFonts w:ascii="Arial" w:hAnsi="Arial" w:cs="Arial"/>
         </w:rPr>
-        <w:t xml:space="preserve"> use in a </w:t>
-      </w:r>
-      <w:proofErr w:type="spellStart"/>
-      <w:r>
-        <w:rPr>
-          <w:rFonts w:ascii="Arial" w:hAnsi="Arial" w:cs="Arial"/>
-        </w:rPr>
-        <w:t>work</w:t>
-      </w:r>
-      <w:proofErr w:type="spellEnd"/>
-      <w:r>
-        <w:rPr>
-          <w:rFonts w:ascii="Arial" w:hAnsi="Arial" w:cs="Arial"/>
-        </w:rPr>
-        <w:t xml:space="preserve"> setting. </w:t>
-      </w:r>
-      <w:proofErr w:type="spellStart"/>
-      <w:r>
-        <w:rPr>
-          <w:rFonts w:ascii="Arial" w:hAnsi="Arial" w:cs="Arial"/>
-        </w:rPr>
-        <w:t>Its</w:t>
-      </w:r>
-      <w:proofErr w:type="spellEnd"/>
-      <w:r>
-        <w:rPr>
-          <w:rFonts w:ascii="Arial" w:hAnsi="Arial" w:cs="Arial"/>
-        </w:rPr>
-        <w:t xml:space="preserve"> </w:t>
-      </w:r>
-      <w:proofErr w:type="spellStart"/>
-      <w:r>
-        <w:rPr>
-          <w:rFonts w:ascii="Arial" w:hAnsi="Arial" w:cs="Arial"/>
-        </w:rPr>
-        <w:t>aims</w:t>
-      </w:r>
-      <w:proofErr w:type="spellEnd"/>
-      <w:r>
-        <w:rPr>
-          <w:rFonts w:ascii="Arial" w:hAnsi="Arial" w:cs="Arial"/>
-        </w:rPr>
-        <w:t xml:space="preserve"> to </w:t>
-      </w:r>
-      <w:proofErr w:type="spellStart"/>
-      <w:r>
-        <w:rPr>
-          <w:rFonts w:ascii="Arial" w:hAnsi="Arial" w:cs="Arial"/>
-        </w:rPr>
-        <w:t>present</w:t>
-      </w:r>
-      <w:proofErr w:type="spellEnd"/>
-      <w:r>
-        <w:rPr>
-          <w:rFonts w:ascii="Arial" w:hAnsi="Arial" w:cs="Arial"/>
-        </w:rPr>
-        <w:t xml:space="preserve"> the </w:t>
-      </w:r>
-      <w:proofErr w:type="spellStart"/>
-      <w:r>
-        <w:rPr>
-          <w:rFonts w:ascii="Arial" w:hAnsi="Arial" w:cs="Arial"/>
-        </w:rPr>
-        <w:t>person</w:t>
-      </w:r>
-      <w:proofErr w:type="spellEnd"/>
-      <w:r>
-        <w:rPr>
-          <w:rFonts w:ascii="Arial" w:hAnsi="Arial" w:cs="Arial"/>
-        </w:rPr>
-        <w:t xml:space="preserve"> for </w:t>
-      </w:r>
-      <w:proofErr w:type="spellStart"/>
-      <w:r>
-        <w:rPr>
-          <w:rFonts w:ascii="Arial" w:hAnsi="Arial" w:cs="Arial"/>
-        </w:rPr>
-        <w:t>which</w:t>
-      </w:r>
-      <w:proofErr w:type="spellEnd"/>
-      <w:r>
-        <w:rPr>
-          <w:rFonts w:ascii="Arial" w:hAnsi="Arial" w:cs="Arial"/>
-        </w:rPr>
-        <w:t xml:space="preserve"> </w:t>
-      </w:r>
-      <w:proofErr w:type="spellStart"/>
-      <w:r>
-        <w:rPr>
-          <w:rFonts w:ascii="Arial" w:hAnsi="Arial" w:cs="Arial"/>
-        </w:rPr>
-        <w:t>it</w:t>
-      </w:r>
-      <w:proofErr w:type="spellEnd"/>
-      <w:r>
-        <w:rPr>
-          <w:rFonts w:ascii="Arial" w:hAnsi="Arial" w:cs="Arial"/>
-        </w:rPr>
-        <w:t xml:space="preserve"> </w:t>
-      </w:r>
-      <w:proofErr w:type="spellStart"/>
-      <w:r>
-        <w:rPr>
-          <w:rFonts w:ascii="Arial" w:hAnsi="Arial" w:cs="Arial"/>
-        </w:rPr>
-        <w:t>was</w:t>
-      </w:r>
-      <w:proofErr w:type="spellEnd"/>
-      <w:r>
-        <w:rPr>
-          <w:rFonts w:ascii="Arial" w:hAnsi="Arial" w:cs="Arial"/>
-        </w:rPr>
-        <w:t xml:space="preserve"> </w:t>
-      </w:r>
-      <w:proofErr w:type="spellStart"/>
-      <w:r>
-        <w:rPr>
-          <w:rFonts w:ascii="Arial" w:hAnsi="Arial" w:cs="Arial"/>
-        </w:rPr>
-        <w:t>created</w:t>
-      </w:r>
-      <w:proofErr w:type="spellEnd"/>
-      <w:r>
-        <w:rPr>
-          <w:rFonts w:ascii="Arial" w:hAnsi="Arial" w:cs="Arial"/>
-        </w:rPr>
-        <w:t xml:space="preserve"> </w:t>
-      </w:r>
-      <w:proofErr w:type="spellStart"/>
-      <w:r>
-        <w:rPr>
-          <w:rFonts w:ascii="Arial" w:hAnsi="Arial" w:cs="Arial"/>
-        </w:rPr>
-        <w:t>so</w:t>
-      </w:r>
-      <w:proofErr w:type="spellEnd"/>
-      <w:r>
-        <w:rPr>
-          <w:rFonts w:ascii="Arial" w:hAnsi="Arial" w:cs="Arial"/>
-        </w:rPr>
-        <w:t xml:space="preserve"> </w:t>
-      </w:r>
-      <w:proofErr w:type="spellStart"/>
-      <w:r>
-        <w:rPr>
-          <w:rFonts w:ascii="Arial" w:hAnsi="Arial" w:cs="Arial"/>
-        </w:rPr>
-        <w:t>they</w:t>
-      </w:r>
-      <w:proofErr w:type="spellEnd"/>
-      <w:r>
-        <w:rPr>
-          <w:rFonts w:ascii="Arial" w:hAnsi="Arial" w:cs="Arial"/>
-        </w:rPr>
-        <w:t xml:space="preserve"> </w:t>
-      </w:r>
-      <w:proofErr w:type="spellStart"/>
-      <w:r>
-        <w:rPr>
-          <w:rFonts w:ascii="Arial" w:hAnsi="Arial" w:cs="Arial"/>
-        </w:rPr>
-        <w:t>can</w:t>
-      </w:r>
-      <w:proofErr w:type="spellEnd"/>
-      <w:r>
-        <w:rPr>
-          <w:rFonts w:ascii="Arial" w:hAnsi="Arial" w:cs="Arial"/>
-        </w:rPr>
-        <w:t xml:space="preserve"> </w:t>
-      </w:r>
-      <w:proofErr w:type="spellStart"/>
-      <w:r>
-        <w:rPr>
-          <w:rFonts w:ascii="Arial" w:hAnsi="Arial" w:cs="Arial"/>
-        </w:rPr>
-        <w:t>present</w:t>
-      </w:r>
-      <w:proofErr w:type="spellEnd"/>
-      <w:r>
-        <w:rPr>
-          <w:rFonts w:ascii="Arial" w:hAnsi="Arial" w:cs="Arial"/>
-        </w:rPr>
-        <w:t xml:space="preserve"> </w:t>
-      </w:r>
-      <w:proofErr w:type="spellStart"/>
-      <w:r>
-        <w:rPr>
-          <w:rFonts w:ascii="Arial" w:hAnsi="Arial" w:cs="Arial"/>
-        </w:rPr>
-        <w:t>themselves</w:t>
-      </w:r>
-      <w:proofErr w:type="spellEnd"/>
-      <w:r>
-        <w:rPr>
-          <w:rFonts w:ascii="Arial" w:hAnsi="Arial" w:cs="Arial"/>
-        </w:rPr>
-        <w:t xml:space="preserve"> to </w:t>
-      </w:r>
-      <w:proofErr w:type="spellStart"/>
-      <w:r>
-        <w:rPr>
-          <w:rFonts w:ascii="Arial" w:hAnsi="Arial" w:cs="Arial"/>
-        </w:rPr>
-        <w:t>p</w:t>
-      </w:r>
-      <w:r>
-        <w:rPr>
-          <w:rFonts w:ascii="Arial" w:hAnsi="Arial" w:cs="Arial"/>
-        </w:rPr>
-        <w:t>o</w:t>
-      </w:r>
-      <w:r>
-        <w:rPr>
-          <w:rFonts w:ascii="Arial" w:hAnsi="Arial" w:cs="Arial"/>
-        </w:rPr>
-        <w:t>tential</w:t>
-      </w:r>
-      <w:proofErr w:type="spellEnd"/>
-      <w:r>
-        <w:rPr>
-          <w:rFonts w:ascii="Arial" w:hAnsi="Arial" w:cs="Arial"/>
-        </w:rPr>
-        <w:t xml:space="preserve"> </w:t>
-      </w:r>
-      <w:proofErr w:type="spellStart"/>
-      <w:r>
-        <w:rPr>
-          <w:rFonts w:ascii="Arial" w:hAnsi="Arial" w:cs="Arial"/>
-        </w:rPr>
-        <w:t>employers</w:t>
-      </w:r>
-      <w:proofErr w:type="spellEnd"/>
-      <w:r>
-        <w:rPr>
-          <w:rFonts w:ascii="Arial" w:hAnsi="Arial" w:cs="Arial"/>
-        </w:rPr>
-        <w:t xml:space="preserve">. It has one </w:t>
-      </w:r>
-      <w:proofErr w:type="spellStart"/>
-      <w:r>
-        <w:rPr>
-          <w:rFonts w:ascii="Arial" w:hAnsi="Arial" w:cs="Arial"/>
-        </w:rPr>
-        <w:t>particularity</w:t>
-      </w:r>
-      <w:proofErr w:type="spellEnd"/>
-      <w:r>
-        <w:rPr>
-          <w:rFonts w:ascii="Arial" w:hAnsi="Arial" w:cs="Arial"/>
-        </w:rPr>
-        <w:t xml:space="preserve"> : the </w:t>
-      </w:r>
-      <w:r>
-        <w:rPr>
-          <w:rFonts w:ascii="Arial" w:hAnsi="Arial" w:cs="Arial"/>
-        </w:rPr>
-        <w:t xml:space="preserve">client and the </w:t>
-      </w:r>
-      <w:proofErr w:type="spellStart"/>
-      <w:r>
-        <w:rPr>
-          <w:rFonts w:ascii="Arial" w:hAnsi="Arial" w:cs="Arial"/>
-        </w:rPr>
-        <w:t>executor</w:t>
-      </w:r>
-      <w:proofErr w:type="spellEnd"/>
-      <w:r>
-        <w:rPr>
-          <w:rFonts w:ascii="Arial" w:hAnsi="Arial" w:cs="Arial"/>
-        </w:rPr>
-        <w:t xml:space="preserve"> are one.</w:t>
+        <w:t xml:space="preserve"> </w:t>
+      </w:r>
+      <w:proofErr w:type="spellStart"/>
+      <w:r>
+        <w:rPr>
+          <w:rFonts w:ascii="Arial" w:hAnsi="Arial" w:cs="Arial"/>
+        </w:rPr>
+        <w:t>perfect</w:t>
+      </w:r>
+      <w:proofErr w:type="spellEnd"/>
+      <w:r>
+        <w:rPr>
+          <w:rFonts w:ascii="Arial" w:hAnsi="Arial" w:cs="Arial"/>
+        </w:rPr>
+        <w:t xml:space="preserve"> to help me on </w:t>
+      </w:r>
+      <w:proofErr w:type="spellStart"/>
+      <w:r>
+        <w:rPr>
+          <w:rFonts w:ascii="Arial" w:hAnsi="Arial" w:cs="Arial"/>
+        </w:rPr>
+        <w:t>my</w:t>
+      </w:r>
+      <w:proofErr w:type="spellEnd"/>
+      <w:r>
+        <w:rPr>
+          <w:rFonts w:ascii="Arial" w:hAnsi="Arial" w:cs="Arial"/>
+        </w:rPr>
+        <w:t xml:space="preserve"> </w:t>
+      </w:r>
+      <w:proofErr w:type="spellStart"/>
+      <w:r>
+        <w:rPr>
+          <w:rFonts w:ascii="Arial" w:hAnsi="Arial" w:cs="Arial"/>
+        </w:rPr>
+        <w:t>project</w:t>
+      </w:r>
+      <w:proofErr w:type="spellEnd"/>
+      <w:r>
+        <w:rPr>
+          <w:rFonts w:ascii="Arial" w:hAnsi="Arial" w:cs="Arial"/>
+        </w:rPr>
+        <w:t>.</w:t>
       </w:r>
     </w:p>
     <w:p>
@@ -460,53 +2128,47 @@
           <w:rFonts w:ascii="Arial" w:hAnsi="Arial" w:cs="Arial"/>
         </w:rPr>
       </w:pPr>
-      <w:r>
-        <w:rPr>
-          <w:rFonts w:ascii="Arial" w:hAnsi="Arial" w:cs="Arial"/>
-        </w:rPr>
-        <w:t xml:space="preserve">This </w:t>
-      </w:r>
-      <w:proofErr w:type="spellStart"/>
-      <w:r>
-        <w:rPr>
-          <w:rFonts w:ascii="Arial" w:hAnsi="Arial" w:cs="Arial"/>
-        </w:rPr>
-        <w:t>project</w:t>
-      </w:r>
-      <w:proofErr w:type="spellEnd"/>
-      <w:r>
-        <w:rPr>
-          <w:rFonts w:ascii="Arial" w:hAnsi="Arial" w:cs="Arial"/>
-        </w:rPr>
-        <w:t xml:space="preserve"> </w:t>
-      </w:r>
-      <w:proofErr w:type="spellStart"/>
-      <w:r>
-        <w:rPr>
-          <w:rFonts w:ascii="Arial" w:hAnsi="Arial" w:cs="Arial"/>
-        </w:rPr>
-        <w:t>is</w:t>
-      </w:r>
-      <w:proofErr w:type="spellEnd"/>
-      <w:r>
-        <w:rPr>
-          <w:rFonts w:ascii="Arial" w:hAnsi="Arial" w:cs="Arial"/>
-        </w:rPr>
-        <w:t xml:space="preserve"> </w:t>
-      </w:r>
-      <w:proofErr w:type="spellStart"/>
-      <w:r>
-        <w:rPr>
-          <w:rFonts w:ascii="Arial" w:hAnsi="Arial" w:cs="Arial"/>
-        </w:rPr>
-        <w:t>under</w:t>
-      </w:r>
-      <w:proofErr w:type="spellEnd"/>
-      <w:r>
-        <w:rPr>
-          <w:rFonts w:ascii="Arial" w:hAnsi="Arial" w:cs="Arial"/>
-        </w:rPr>
-        <w:t xml:space="preserve"> </w:t>
+      <w:proofErr w:type="spellStart"/>
+      <w:r>
+        <w:rPr>
+          <w:rFonts w:ascii="Arial" w:hAnsi="Arial" w:cs="Arial"/>
+        </w:rPr>
+        <w:t>Beside</w:t>
+      </w:r>
+      <w:proofErr w:type="spellEnd"/>
+      <w:r>
+        <w:rPr>
+          <w:rFonts w:ascii="Arial" w:hAnsi="Arial" w:cs="Arial"/>
+        </w:rPr>
+        <w:t xml:space="preserve"> </w:t>
+      </w:r>
+      <w:proofErr w:type="spellStart"/>
+      <w:r>
+        <w:rPr>
+          <w:rFonts w:ascii="Arial" w:hAnsi="Arial" w:cs="Arial"/>
+        </w:rPr>
+        <w:t>we</w:t>
+      </w:r>
+      <w:proofErr w:type="spellEnd"/>
+      <w:r>
+        <w:rPr>
+          <w:rFonts w:ascii="Arial" w:hAnsi="Arial" w:cs="Arial"/>
+        </w:rPr>
+        <w:t xml:space="preserve"> </w:t>
+      </w:r>
+      <w:proofErr w:type="spellStart"/>
+      <w:r>
+        <w:rPr>
+          <w:rFonts w:ascii="Arial" w:hAnsi="Arial" w:cs="Arial"/>
+        </w:rPr>
+        <w:t>also</w:t>
+      </w:r>
+      <w:proofErr w:type="spellEnd"/>
+      <w:r>
+        <w:rPr>
+          <w:rFonts w:ascii="Arial" w:hAnsi="Arial" w:cs="Arial"/>
+        </w:rPr>
+        <w:t xml:space="preserve"> have to have </w:t>
       </w:r>
       <w:proofErr w:type="spellStart"/>
       <w:r>
@@ -527,84 +2189,14 @@
         <w:rPr>
           <w:rFonts w:ascii="Arial" w:hAnsi="Arial" w:cs="Arial"/>
         </w:rPr>
-        <w:t>imposed</w:t>
-      </w:r>
-      <w:proofErr w:type="spellEnd"/>
-      <w:r>
-        <w:rPr>
-          <w:rFonts w:ascii="Arial" w:hAnsi="Arial" w:cs="Arial"/>
-        </w:rPr>
-        <w:t xml:space="preserve"> </w:t>
-      </w:r>
-      <w:proofErr w:type="spellStart"/>
-      <w:r>
-        <w:rPr>
-          <w:rFonts w:ascii="Arial" w:hAnsi="Arial" w:cs="Arial"/>
-        </w:rPr>
-        <w:t>requirement</w:t>
-      </w:r>
-      <w:proofErr w:type="spellEnd"/>
-      <w:r>
-        <w:rPr>
-          <w:rFonts w:ascii="Arial" w:hAnsi="Arial" w:cs="Arial"/>
-        </w:rPr>
-        <w:t xml:space="preserve"> : the use of one of the </w:t>
-      </w:r>
-      <w:proofErr w:type="spellStart"/>
-      <w:r>
-        <w:rPr>
-          <w:rFonts w:ascii="Arial" w:hAnsi="Arial" w:cs="Arial"/>
-        </w:rPr>
-        <w:t>following</w:t>
-      </w:r>
-      <w:proofErr w:type="spellEnd"/>
-      <w:r>
-        <w:rPr>
-          <w:rFonts w:ascii="Arial" w:hAnsi="Arial" w:cs="Arial"/>
-        </w:rPr>
-        <w:t xml:space="preserve"> </w:t>
-      </w:r>
-      <w:proofErr w:type="spellStart"/>
-      <w:r>
-        <w:rPr>
-          <w:rFonts w:ascii="Arial" w:hAnsi="Arial" w:cs="Arial"/>
-        </w:rPr>
-        <w:t>framework</w:t>
-      </w:r>
-      <w:proofErr w:type="spellEnd"/>
-      <w:r>
-        <w:rPr>
-          <w:rFonts w:ascii="Arial" w:hAnsi="Arial" w:cs="Arial"/>
-        </w:rPr>
-        <w:t xml:space="preserve"> </w:t>
-      </w:r>
-      <w:proofErr w:type="spellStart"/>
-      <w:r>
-        <w:rPr>
-          <w:rFonts w:ascii="Arial" w:hAnsi="Arial" w:cs="Arial"/>
-        </w:rPr>
-        <w:t>is</w:t>
-      </w:r>
-      <w:proofErr w:type="spellEnd"/>
-      <w:r>
-        <w:rPr>
-          <w:rFonts w:ascii="Arial" w:hAnsi="Arial" w:cs="Arial"/>
-        </w:rPr>
-        <w:t xml:space="preserve"> one on </w:t>
-      </w:r>
-      <w:proofErr w:type="spellStart"/>
-      <w:r>
-        <w:rPr>
-          <w:rFonts w:ascii="Arial" w:hAnsi="Arial" w:cs="Arial"/>
-        </w:rPr>
-        <w:t>them</w:t>
-      </w:r>
-      <w:proofErr w:type="spellEnd"/>
-      <w:r>
-        <w:rPr>
-          <w:rFonts w:ascii="Arial" w:hAnsi="Arial" w:cs="Arial"/>
-        </w:rPr>
-        <w:t>.</w:t>
+        <w:t>obligatory</w:t>
+      </w:r>
+      <w:proofErr w:type="spellEnd"/>
+      <w:r>
+        <w:rPr>
+          <w:rFonts w:ascii="Arial" w:hAnsi="Arial" w:cs="Arial"/>
+        </w:rPr>
+        <w:t xml:space="preserve"> contents :</w:t>
       </w:r>
       <w:r>
         <w:rPr>
@@ -617,7 +2209,56 @@
           <w:rFonts w:ascii="Arial" w:hAnsi="Arial" w:cs="Arial"/>
         </w:rPr>
         <w:tab/>
-        <w:t>• Vue JS</w:t>
+        <w:t xml:space="preserve">• Our </w:t>
+      </w:r>
+      <w:proofErr w:type="spellStart"/>
+      <w:r>
+        <w:rPr>
+          <w:rFonts w:ascii="Arial" w:hAnsi="Arial" w:cs="Arial"/>
+        </w:rPr>
+        <w:t>technical</w:t>
+      </w:r>
+      <w:proofErr w:type="spellEnd"/>
+      <w:r>
+        <w:rPr>
+          <w:rFonts w:ascii="Arial" w:hAnsi="Arial" w:cs="Arial"/>
+        </w:rPr>
+        <w:t xml:space="preserve"> </w:t>
+      </w:r>
+      <w:proofErr w:type="spellStart"/>
+      <w:r>
+        <w:rPr>
+          <w:rFonts w:ascii="Arial" w:hAnsi="Arial" w:cs="Arial"/>
+        </w:rPr>
+        <w:t>competences</w:t>
+      </w:r>
+      <w:proofErr w:type="spellEnd"/>
+      <w:r>
+        <w:rPr>
+          <w:rFonts w:ascii="Arial" w:hAnsi="Arial" w:cs="Arial"/>
+        </w:rPr>
+        <w:br/>
+      </w:r>
+      <w:r>
+        <w:rPr>
+          <w:rFonts w:ascii="Arial" w:hAnsi="Arial" w:cs="Arial"/>
+        </w:rPr>
+        <w:tab/>
+        <w:t xml:space="preserve">• Informations about </w:t>
+      </w:r>
+      <w:proofErr w:type="spellStart"/>
+      <w:r>
+        <w:rPr>
+          <w:rFonts w:ascii="Arial" w:hAnsi="Arial" w:cs="Arial"/>
+        </w:rPr>
+        <w:t>our</w:t>
+      </w:r>
+      <w:proofErr w:type="spellEnd"/>
+      <w:r>
+        <w:rPr>
+          <w:rFonts w:ascii="Arial" w:hAnsi="Arial" w:cs="Arial"/>
+        </w:rPr>
+        <w:t xml:space="preserve"> formation</w:t>
       </w:r>
       <w:r>
         <w:rPr>
@@ -637,701 +2278,56 @@
         <w:rPr>
           <w:rFonts w:ascii="Arial" w:hAnsi="Arial" w:cs="Arial"/>
         </w:rPr>
-        <w:t>React</w:t>
-      </w:r>
-      <w:proofErr w:type="spellEnd"/>
-      <w:r>
-        <w:rPr>
-          <w:rFonts w:ascii="Arial" w:hAnsi="Arial" w:cs="Arial"/>
-        </w:rPr>
-        <w:t xml:space="preserve"> JS</w:t>
-      </w:r>
-      <w:r>
-        <w:rPr>
-          <w:rFonts w:ascii="Arial" w:hAnsi="Arial" w:cs="Arial"/>
-        </w:rPr>
-        <w:br/>
-      </w:r>
-      <w:r>
-        <w:rPr>
-          <w:rFonts w:ascii="Arial" w:hAnsi="Arial" w:cs="Arial"/>
-        </w:rPr>
-        <w:tab/>
-        <w:t xml:space="preserve">• </w:t>
-      </w:r>
-      <w:proofErr w:type="spellStart"/>
-      <w:r>
-        <w:rPr>
-          <w:rFonts w:ascii="Arial" w:hAnsi="Arial" w:cs="Arial"/>
-        </w:rPr>
-        <w:t>Angular</w:t>
-      </w:r>
-      <w:proofErr w:type="spellEnd"/>
-      <w:r>
-        <w:rPr>
-          <w:rFonts w:ascii="Arial" w:hAnsi="Arial" w:cs="Arial"/>
-        </w:rPr>
-        <w:t xml:space="preserve"> 2</w:t>
-      </w:r>
-      <w:r>
-        <w:rPr>
-          <w:rFonts w:ascii="Arial" w:hAnsi="Arial" w:cs="Arial"/>
-        </w:rPr>
-        <w:br/>
-        <w:t xml:space="preserve">I </w:t>
-      </w:r>
-      <w:proofErr w:type="spellStart"/>
-      <w:r>
-        <w:rPr>
-          <w:rFonts w:ascii="Arial" w:hAnsi="Arial" w:cs="Arial"/>
-        </w:rPr>
-        <w:t>decided</w:t>
-      </w:r>
-      <w:proofErr w:type="spellEnd"/>
-      <w:r>
-        <w:rPr>
-          <w:rFonts w:ascii="Arial" w:hAnsi="Arial" w:cs="Arial"/>
-        </w:rPr>
-        <w:t xml:space="preserve"> to use </w:t>
-      </w:r>
-      <w:r>
-        <w:rPr>
-          <w:rFonts w:ascii="Arial" w:hAnsi="Arial" w:cs="Arial"/>
-        </w:rPr>
-        <w:t>Vue JS</w:t>
-      </w:r>
-      <w:r>
-        <w:rPr>
-          <w:rFonts w:ascii="Arial" w:hAnsi="Arial" w:cs="Arial"/>
-        </w:rPr>
-        <w:t xml:space="preserve"> </w:t>
-      </w:r>
-      <w:proofErr w:type="spellStart"/>
-      <w:r>
-        <w:rPr>
-          <w:rFonts w:ascii="Arial" w:hAnsi="Arial" w:cs="Arial"/>
-        </w:rPr>
-        <w:t>because</w:t>
-      </w:r>
-      <w:proofErr w:type="spellEnd"/>
-      <w:r>
-        <w:rPr>
-          <w:rFonts w:ascii="Arial" w:hAnsi="Arial" w:cs="Arial"/>
-        </w:rPr>
-        <w:t xml:space="preserve"> of the </w:t>
-      </w:r>
-      <w:proofErr w:type="spellStart"/>
-      <w:r>
-        <w:rPr>
-          <w:rFonts w:ascii="Arial" w:hAnsi="Arial" w:cs="Arial"/>
-        </w:rPr>
-        <w:t>three</w:t>
-      </w:r>
-      <w:proofErr w:type="spellEnd"/>
-      <w:r>
-        <w:rPr>
-          <w:rFonts w:ascii="Arial" w:hAnsi="Arial" w:cs="Arial"/>
-        </w:rPr>
-        <w:t xml:space="preserve"> </w:t>
-      </w:r>
-      <w:proofErr w:type="spellStart"/>
-      <w:r>
-        <w:rPr>
-          <w:rFonts w:ascii="Arial" w:hAnsi="Arial" w:cs="Arial"/>
-        </w:rPr>
-        <w:t>proposed</w:t>
-      </w:r>
-      <w:proofErr w:type="spellEnd"/>
-      <w:r>
-        <w:rPr>
-          <w:rFonts w:ascii="Arial" w:hAnsi="Arial" w:cs="Arial"/>
-        </w:rPr>
-        <w:t xml:space="preserve"> </w:t>
-      </w:r>
-      <w:proofErr w:type="spellStart"/>
-      <w:r>
-        <w:rPr>
-          <w:rFonts w:ascii="Arial" w:hAnsi="Arial" w:cs="Arial"/>
-        </w:rPr>
-        <w:t>this</w:t>
-      </w:r>
-      <w:proofErr w:type="spellEnd"/>
-      <w:r>
-        <w:rPr>
-          <w:rFonts w:ascii="Arial" w:hAnsi="Arial" w:cs="Arial"/>
-        </w:rPr>
-        <w:t xml:space="preserve"> one have a </w:t>
-      </w:r>
-      <w:proofErr w:type="spellStart"/>
-      <w:r>
-        <w:rPr>
-          <w:rFonts w:ascii="Arial" w:hAnsi="Arial" w:cs="Arial"/>
-        </w:rPr>
-        <w:t>simplicity</w:t>
-      </w:r>
-      <w:proofErr w:type="spellEnd"/>
-      <w:r>
-        <w:rPr>
-          <w:rFonts w:ascii="Arial" w:hAnsi="Arial" w:cs="Arial"/>
-        </w:rPr>
-        <w:t xml:space="preserve"> to use, a </w:t>
-      </w:r>
-      <w:proofErr w:type="spellStart"/>
-      <w:r>
-        <w:rPr>
-          <w:rFonts w:ascii="Arial" w:hAnsi="Arial" w:cs="Arial"/>
-        </w:rPr>
-        <w:t>complete</w:t>
-      </w:r>
-      <w:proofErr w:type="spellEnd"/>
-      <w:r>
-        <w:rPr>
-          <w:rFonts w:ascii="Arial" w:hAnsi="Arial" w:cs="Arial"/>
-        </w:rPr>
-        <w:t xml:space="preserve"> documentation et </w:t>
-      </w:r>
-      <w:proofErr w:type="spellStart"/>
-      <w:r>
-        <w:rPr>
-          <w:rFonts w:ascii="Arial" w:hAnsi="Arial" w:cs="Arial"/>
-        </w:rPr>
-        <w:t>some</w:t>
-      </w:r>
-      <w:proofErr w:type="spellEnd"/>
-      <w:r>
-        <w:rPr>
-          <w:rFonts w:ascii="Arial" w:hAnsi="Arial" w:cs="Arial"/>
-        </w:rPr>
-        <w:t xml:space="preserve"> </w:t>
-      </w:r>
-      <w:proofErr w:type="spellStart"/>
-      <w:r>
-        <w:rPr>
-          <w:rFonts w:ascii="Arial" w:hAnsi="Arial" w:cs="Arial"/>
-        </w:rPr>
-        <w:t>tools</w:t>
-      </w:r>
-      <w:proofErr w:type="spellEnd"/>
-      <w:r>
-        <w:rPr>
-          <w:rFonts w:ascii="Arial" w:hAnsi="Arial" w:cs="Arial"/>
-        </w:rPr>
-        <w:t xml:space="preserve"> </w:t>
-      </w:r>
-      <w:proofErr w:type="spellStart"/>
-      <w:r>
-        <w:rPr>
-          <w:rFonts w:ascii="Arial" w:hAnsi="Arial" w:cs="Arial"/>
-        </w:rPr>
-        <w:t>supposed</w:t>
-      </w:r>
-      <w:proofErr w:type="spellEnd"/>
-      <w:r>
-        <w:rPr>
-          <w:rFonts w:ascii="Arial" w:hAnsi="Arial" w:cs="Arial"/>
-        </w:rPr>
-        <w:t xml:space="preserve"> to help.</w:t>
-      </w:r>
-      <w:r>
-        <w:rPr>
-          <w:rFonts w:ascii="Arial" w:hAnsi="Arial" w:cs="Arial"/>
-        </w:rPr>
-        <w:t xml:space="preserve"> </w:t>
-      </w:r>
-      <w:proofErr w:type="spellStart"/>
-      <w:r>
-        <w:rPr>
-          <w:rFonts w:ascii="Arial" w:hAnsi="Arial" w:cs="Arial"/>
-        </w:rPr>
-        <w:t>It’s</w:t>
-      </w:r>
-      <w:proofErr w:type="spellEnd"/>
-      <w:r>
-        <w:rPr>
-          <w:rFonts w:ascii="Arial" w:hAnsi="Arial" w:cs="Arial"/>
-        </w:rPr>
-        <w:t xml:space="preserve"> </w:t>
-      </w:r>
-      <w:proofErr w:type="spellStart"/>
-      <w:r>
-        <w:rPr>
-          <w:rFonts w:ascii="Arial" w:hAnsi="Arial" w:cs="Arial"/>
-        </w:rPr>
-        <w:t>also</w:t>
-      </w:r>
-      <w:proofErr w:type="spellEnd"/>
-      <w:r>
-        <w:rPr>
-          <w:rFonts w:ascii="Arial" w:hAnsi="Arial" w:cs="Arial"/>
-        </w:rPr>
-        <w:t xml:space="preserve"> made to </w:t>
-      </w:r>
-      <w:proofErr w:type="spellStart"/>
-      <w:r>
-        <w:rPr>
-          <w:rFonts w:ascii="Arial" w:hAnsi="Arial" w:cs="Arial"/>
-        </w:rPr>
-        <w:t>be</w:t>
-      </w:r>
-      <w:proofErr w:type="spellEnd"/>
-      <w:r>
-        <w:rPr>
-          <w:rFonts w:ascii="Arial" w:hAnsi="Arial" w:cs="Arial"/>
-        </w:rPr>
-        <w:t xml:space="preserve"> performant and </w:t>
-      </w:r>
-      <w:proofErr w:type="spellStart"/>
-      <w:r>
-        <w:rPr>
-          <w:rFonts w:ascii="Arial" w:hAnsi="Arial" w:cs="Arial"/>
-        </w:rPr>
-        <w:t>optimized</w:t>
-      </w:r>
-      <w:proofErr w:type="spellEnd"/>
-      <w:r>
-        <w:rPr>
-          <w:rFonts w:ascii="Arial" w:hAnsi="Arial" w:cs="Arial"/>
-        </w:rPr>
-        <w:t xml:space="preserve">. Plus </w:t>
-      </w:r>
-      <w:proofErr w:type="spellStart"/>
-      <w:r>
-        <w:rPr>
-          <w:rFonts w:ascii="Arial" w:hAnsi="Arial" w:cs="Arial"/>
-        </w:rPr>
-        <w:t>it</w:t>
-      </w:r>
-      <w:proofErr w:type="spellEnd"/>
-      <w:r>
-        <w:rPr>
-          <w:rFonts w:ascii="Arial" w:hAnsi="Arial" w:cs="Arial"/>
-        </w:rPr>
-        <w:t xml:space="preserve"> </w:t>
-      </w:r>
-      <w:proofErr w:type="spellStart"/>
-      <w:r>
-        <w:rPr>
-          <w:rFonts w:ascii="Arial" w:hAnsi="Arial" w:cs="Arial"/>
-        </w:rPr>
-        <w:t>doesn’t</w:t>
-      </w:r>
-      <w:proofErr w:type="spellEnd"/>
-      <w:r>
-        <w:rPr>
-          <w:rFonts w:ascii="Arial" w:hAnsi="Arial" w:cs="Arial"/>
-        </w:rPr>
-        <w:t xml:space="preserve"> </w:t>
-      </w:r>
-      <w:proofErr w:type="spellStart"/>
-      <w:r>
-        <w:rPr>
-          <w:rFonts w:ascii="Arial" w:hAnsi="Arial" w:cs="Arial"/>
-        </w:rPr>
-        <w:t>ask</w:t>
-      </w:r>
-      <w:proofErr w:type="spellEnd"/>
-      <w:r>
-        <w:rPr>
-          <w:rFonts w:ascii="Arial" w:hAnsi="Arial" w:cs="Arial"/>
-        </w:rPr>
-        <w:t xml:space="preserve"> for a lot of </w:t>
-      </w:r>
-      <w:proofErr w:type="spellStart"/>
-      <w:r>
-        <w:rPr>
-          <w:rFonts w:ascii="Arial" w:hAnsi="Arial" w:cs="Arial"/>
-        </w:rPr>
-        <w:t>knowledge</w:t>
-      </w:r>
-      <w:proofErr w:type="spellEnd"/>
-      <w:r>
-        <w:rPr>
-          <w:rFonts w:ascii="Arial" w:hAnsi="Arial" w:cs="Arial"/>
-        </w:rPr>
-        <w:t xml:space="preserve"> in front-end </w:t>
-      </w:r>
-      <w:proofErr w:type="spellStart"/>
-      <w:r>
-        <w:rPr>
-          <w:rFonts w:ascii="Arial" w:hAnsi="Arial" w:cs="Arial"/>
-        </w:rPr>
-        <w:t>development</w:t>
-      </w:r>
-      <w:proofErr w:type="spellEnd"/>
-      <w:r>
-        <w:rPr>
-          <w:rFonts w:ascii="Arial" w:hAnsi="Arial" w:cs="Arial"/>
-        </w:rPr>
-        <w:t xml:space="preserve"> and – </w:t>
-      </w:r>
-      <w:proofErr w:type="spellStart"/>
-      <w:r>
-        <w:rPr>
-          <w:rFonts w:ascii="Arial" w:hAnsi="Arial" w:cs="Arial"/>
-        </w:rPr>
-        <w:t>considering</w:t>
-      </w:r>
-      <w:proofErr w:type="spellEnd"/>
-      <w:r>
-        <w:rPr>
-          <w:rFonts w:ascii="Arial" w:hAnsi="Arial" w:cs="Arial"/>
-        </w:rPr>
-        <w:t xml:space="preserve"> </w:t>
-      </w:r>
-      <w:proofErr w:type="spellStart"/>
-      <w:r>
-        <w:rPr>
-          <w:rFonts w:ascii="Arial" w:hAnsi="Arial" w:cs="Arial"/>
-        </w:rPr>
-        <w:t>it’s</w:t>
-      </w:r>
-      <w:proofErr w:type="spellEnd"/>
-      <w:r>
-        <w:rPr>
-          <w:rFonts w:ascii="Arial" w:hAnsi="Arial" w:cs="Arial"/>
-        </w:rPr>
-        <w:t xml:space="preserve"> </w:t>
-      </w:r>
-      <w:proofErr w:type="spellStart"/>
-      <w:r>
-        <w:rPr>
-          <w:rFonts w:ascii="Arial" w:hAnsi="Arial" w:cs="Arial"/>
-        </w:rPr>
-        <w:t>our</w:t>
-      </w:r>
-      <w:proofErr w:type="spellEnd"/>
-      <w:r>
-        <w:rPr>
-          <w:rFonts w:ascii="Arial" w:hAnsi="Arial" w:cs="Arial"/>
-        </w:rPr>
-        <w:t xml:space="preserve"> first </w:t>
-      </w:r>
-      <w:proofErr w:type="spellStart"/>
-      <w:r>
-        <w:rPr>
-          <w:rFonts w:ascii="Arial" w:hAnsi="Arial" w:cs="Arial"/>
-        </w:rPr>
-        <w:t>app</w:t>
-      </w:r>
-      <w:proofErr w:type="spellEnd"/>
-      <w:r>
-        <w:rPr>
-          <w:rFonts w:ascii="Arial" w:hAnsi="Arial" w:cs="Arial"/>
-        </w:rPr>
-        <w:t xml:space="preserve"> – </w:t>
-      </w:r>
-      <w:proofErr w:type="spellStart"/>
-      <w:r>
-        <w:rPr>
-          <w:rFonts w:ascii="Arial" w:hAnsi="Arial" w:cs="Arial"/>
-        </w:rPr>
-        <w:t>it</w:t>
-      </w:r>
-      <w:proofErr w:type="spellEnd"/>
-      <w:r>
-        <w:rPr>
-          <w:rFonts w:ascii="Arial" w:hAnsi="Arial" w:cs="Arial"/>
-        </w:rPr>
-        <w:t xml:space="preserve"> </w:t>
-      </w:r>
-      <w:proofErr w:type="spellStart"/>
-      <w:r>
-        <w:rPr>
-          <w:rFonts w:ascii="Arial" w:hAnsi="Arial" w:cs="Arial"/>
-        </w:rPr>
-        <w:t>might</w:t>
-      </w:r>
-      <w:proofErr w:type="spellEnd"/>
-      <w:r>
-        <w:rPr>
-          <w:rFonts w:ascii="Arial" w:hAnsi="Arial" w:cs="Arial"/>
-        </w:rPr>
-        <w:t xml:space="preserve"> </w:t>
-      </w:r>
-      <w:proofErr w:type="spellStart"/>
-      <w:r>
-        <w:rPr>
-          <w:rFonts w:ascii="Arial" w:hAnsi="Arial" w:cs="Arial"/>
-        </w:rPr>
-        <w:t>be</w:t>
-      </w:r>
-      <w:proofErr w:type="spellEnd"/>
-      <w:r>
-        <w:rPr>
-          <w:rFonts w:ascii="Arial" w:hAnsi="Arial" w:cs="Arial"/>
-        </w:rPr>
-        <w:t xml:space="preserve"> best to use </w:t>
-      </w:r>
-      <w:proofErr w:type="spellStart"/>
-      <w:r>
-        <w:rPr>
-          <w:rFonts w:ascii="Arial" w:hAnsi="Arial" w:cs="Arial"/>
-        </w:rPr>
-        <w:t>something</w:t>
-      </w:r>
-      <w:proofErr w:type="spellEnd"/>
-      <w:r>
-        <w:rPr>
-          <w:rFonts w:ascii="Arial" w:hAnsi="Arial" w:cs="Arial"/>
-        </w:rPr>
-        <w:t xml:space="preserve"> simple. Plus, </w:t>
-      </w:r>
-      <w:proofErr w:type="spellStart"/>
-      <w:r>
-        <w:rPr>
-          <w:rFonts w:ascii="Arial" w:hAnsi="Arial" w:cs="Arial"/>
-        </w:rPr>
-        <w:t>it’s</w:t>
-      </w:r>
-      <w:proofErr w:type="spellEnd"/>
-      <w:r>
-        <w:rPr>
-          <w:rFonts w:ascii="Arial" w:hAnsi="Arial" w:cs="Arial"/>
-        </w:rPr>
-        <w:t xml:space="preserve"> the one </w:t>
-      </w:r>
-      <w:proofErr w:type="spellStart"/>
-      <w:r>
-        <w:rPr>
-          <w:rFonts w:ascii="Arial" w:hAnsi="Arial" w:cs="Arial"/>
-        </w:rPr>
-        <w:t>that</w:t>
-      </w:r>
-      <w:proofErr w:type="spellEnd"/>
-      <w:r>
-        <w:rPr>
-          <w:rFonts w:ascii="Arial" w:hAnsi="Arial" w:cs="Arial"/>
-        </w:rPr>
-        <w:t xml:space="preserve"> </w:t>
-      </w:r>
-      <w:proofErr w:type="spellStart"/>
-      <w:r>
-        <w:rPr>
-          <w:rFonts w:ascii="Arial" w:hAnsi="Arial" w:cs="Arial"/>
-        </w:rPr>
-        <w:t>speak</w:t>
-      </w:r>
-      <w:proofErr w:type="spellEnd"/>
-      <w:r>
-        <w:rPr>
-          <w:rFonts w:ascii="Arial" w:hAnsi="Arial" w:cs="Arial"/>
-        </w:rPr>
-        <w:t xml:space="preserve"> </w:t>
-      </w:r>
-      <w:r>
-        <w:rPr>
-          <w:rFonts w:ascii="Arial" w:hAnsi="Arial" w:cs="Arial"/>
-        </w:rPr>
-        <w:t>to me</w:t>
-      </w:r>
-      <w:r>
-        <w:rPr>
-          <w:rFonts w:ascii="Arial" w:hAnsi="Arial" w:cs="Arial"/>
-        </w:rPr>
-        <w:t xml:space="preserve">  the </w:t>
-      </w:r>
-      <w:proofErr w:type="spellStart"/>
-      <w:r>
-        <w:rPr>
-          <w:rFonts w:ascii="Arial" w:hAnsi="Arial" w:cs="Arial"/>
-        </w:rPr>
-        <w:t>most</w:t>
-      </w:r>
-      <w:proofErr w:type="spellEnd"/>
-      <w:r>
-        <w:rPr>
-          <w:rFonts w:ascii="Arial" w:hAnsi="Arial" w:cs="Arial"/>
-        </w:rPr>
-        <w:t>.</w:t>
-      </w:r>
-      <w:r>
-        <w:rPr>
-          <w:rFonts w:ascii="Arial" w:hAnsi="Arial" w:cs="Arial"/>
-        </w:rPr>
-        <w:br/>
-        <w:t xml:space="preserve">That lead me to </w:t>
-      </w:r>
-      <w:proofErr w:type="spellStart"/>
-      <w:r>
-        <w:rPr>
-          <w:rFonts w:ascii="Arial" w:hAnsi="Arial" w:cs="Arial"/>
-        </w:rPr>
-        <w:t>think</w:t>
-      </w:r>
-      <w:proofErr w:type="spellEnd"/>
-      <w:r>
-        <w:rPr>
-          <w:rFonts w:ascii="Arial" w:hAnsi="Arial" w:cs="Arial"/>
-        </w:rPr>
-        <w:t xml:space="preserve"> </w:t>
-      </w:r>
-      <w:proofErr w:type="spellStart"/>
-      <w:r>
-        <w:rPr>
-          <w:rFonts w:ascii="Arial" w:hAnsi="Arial" w:cs="Arial"/>
-        </w:rPr>
-        <w:t>i</w:t>
-      </w:r>
-      <w:r>
-        <w:rPr>
-          <w:rFonts w:ascii="Arial" w:hAnsi="Arial" w:cs="Arial"/>
-        </w:rPr>
-        <w:t>t</w:t>
-      </w:r>
-      <w:proofErr w:type="spellEnd"/>
-      <w:r>
-        <w:rPr>
-          <w:rFonts w:ascii="Arial" w:hAnsi="Arial" w:cs="Arial"/>
-        </w:rPr>
-        <w:t xml:space="preserve"> </w:t>
-      </w:r>
-      <w:proofErr w:type="spellStart"/>
-      <w:r>
-        <w:rPr>
-          <w:rFonts w:ascii="Arial" w:hAnsi="Arial" w:cs="Arial"/>
-        </w:rPr>
-        <w:t>will</w:t>
-      </w:r>
-      <w:proofErr w:type="spellEnd"/>
-      <w:r>
-        <w:rPr>
-          <w:rFonts w:ascii="Arial" w:hAnsi="Arial" w:cs="Arial"/>
-        </w:rPr>
-        <w:t xml:space="preserve"> </w:t>
-      </w:r>
-      <w:proofErr w:type="spellStart"/>
-      <w:r>
-        <w:rPr>
-          <w:rFonts w:ascii="Arial" w:hAnsi="Arial" w:cs="Arial"/>
-        </w:rPr>
-        <w:t>be</w:t>
-      </w:r>
-      <w:proofErr w:type="spellEnd"/>
-      <w:r>
-        <w:rPr>
-          <w:rFonts w:ascii="Arial" w:hAnsi="Arial" w:cs="Arial"/>
-        </w:rPr>
-        <w:t xml:space="preserve"> </w:t>
-      </w:r>
-      <w:proofErr w:type="spellStart"/>
-      <w:r>
-        <w:rPr>
-          <w:rFonts w:ascii="Arial" w:hAnsi="Arial" w:cs="Arial"/>
-        </w:rPr>
-        <w:t>perfect</w:t>
-      </w:r>
-      <w:proofErr w:type="spellEnd"/>
-      <w:r>
-        <w:rPr>
-          <w:rFonts w:ascii="Arial" w:hAnsi="Arial" w:cs="Arial"/>
-        </w:rPr>
-        <w:t xml:space="preserve"> to help me on </w:t>
-      </w:r>
-      <w:proofErr w:type="spellStart"/>
-      <w:r>
-        <w:rPr>
-          <w:rFonts w:ascii="Arial" w:hAnsi="Arial" w:cs="Arial"/>
-        </w:rPr>
-        <w:t>my</w:t>
-      </w:r>
-      <w:proofErr w:type="spellEnd"/>
-      <w:r>
-        <w:rPr>
-          <w:rFonts w:ascii="Arial" w:hAnsi="Arial" w:cs="Arial"/>
-        </w:rPr>
-        <w:t xml:space="preserve"> </w:t>
-      </w:r>
-      <w:proofErr w:type="spellStart"/>
-      <w:r>
-        <w:rPr>
-          <w:rFonts w:ascii="Arial" w:hAnsi="Arial" w:cs="Arial"/>
-        </w:rPr>
-        <w:t>project</w:t>
-      </w:r>
-      <w:proofErr w:type="spellEnd"/>
-      <w:r>
-        <w:rPr>
-          <w:rFonts w:ascii="Arial" w:hAnsi="Arial" w:cs="Arial"/>
-        </w:rPr>
-        <w:t>.</w:t>
-      </w:r>
-    </w:p>
-    <w:p>
-      <w:pPr>
-        <w:spacing w:line="360" w:lineRule="auto"/>
-        <w:rPr>
-          <w:rFonts w:ascii="Arial" w:hAnsi="Arial" w:cs="Arial"/>
-        </w:rPr>
-      </w:pPr>
-      <w:proofErr w:type="spellStart"/>
-      <w:r>
-        <w:rPr>
-          <w:rFonts w:ascii="Arial" w:hAnsi="Arial" w:cs="Arial"/>
-        </w:rPr>
-        <w:t>Beside</w:t>
-      </w:r>
-      <w:proofErr w:type="spellEnd"/>
-      <w:r>
-        <w:rPr>
-          <w:rFonts w:ascii="Arial" w:hAnsi="Arial" w:cs="Arial"/>
-        </w:rPr>
-        <w:t xml:space="preserve"> </w:t>
-      </w:r>
-      <w:proofErr w:type="spellStart"/>
-      <w:r>
-        <w:rPr>
-          <w:rFonts w:ascii="Arial" w:hAnsi="Arial" w:cs="Arial"/>
-        </w:rPr>
-        <w:t>we</w:t>
-      </w:r>
-      <w:proofErr w:type="spellEnd"/>
-      <w:r>
-        <w:rPr>
-          <w:rFonts w:ascii="Arial" w:hAnsi="Arial" w:cs="Arial"/>
-        </w:rPr>
-        <w:t xml:space="preserve"> </w:t>
-      </w:r>
-      <w:proofErr w:type="spellStart"/>
-      <w:r>
-        <w:rPr>
-          <w:rFonts w:ascii="Arial" w:hAnsi="Arial" w:cs="Arial"/>
-        </w:rPr>
-        <w:t>also</w:t>
-      </w:r>
-      <w:proofErr w:type="spellEnd"/>
-      <w:r>
-        <w:rPr>
-          <w:rFonts w:ascii="Arial" w:hAnsi="Arial" w:cs="Arial"/>
-        </w:rPr>
-        <w:t xml:space="preserve"> have to have </w:t>
-      </w:r>
-      <w:proofErr w:type="spellStart"/>
-      <w:r>
-        <w:rPr>
-          <w:rFonts w:ascii="Arial" w:hAnsi="Arial" w:cs="Arial"/>
-        </w:rPr>
-        <w:t>some</w:t>
-      </w:r>
-      <w:proofErr w:type="spellEnd"/>
-      <w:r>
-        <w:rPr>
-          <w:rFonts w:ascii="Arial" w:hAnsi="Arial" w:cs="Arial"/>
-        </w:rPr>
-        <w:t xml:space="preserve"> </w:t>
-      </w:r>
-      <w:proofErr w:type="spellStart"/>
-      <w:r>
-        <w:rPr>
-          <w:rFonts w:ascii="Arial" w:hAnsi="Arial" w:cs="Arial"/>
-        </w:rPr>
-        <w:t>obligatory</w:t>
-      </w:r>
-      <w:proofErr w:type="spellEnd"/>
-      <w:r>
-        <w:rPr>
-          <w:rFonts w:ascii="Arial" w:hAnsi="Arial" w:cs="Arial"/>
-        </w:rPr>
-        <w:t xml:space="preserve"> contents :</w:t>
+        <w:t>Some</w:t>
+      </w:r>
+      <w:proofErr w:type="spellEnd"/>
+      <w:r>
+        <w:rPr>
+          <w:rFonts w:ascii="Arial" w:hAnsi="Arial" w:cs="Arial"/>
+        </w:rPr>
+        <w:t xml:space="preserve"> </w:t>
+      </w:r>
+      <w:proofErr w:type="spellStart"/>
+      <w:r>
+        <w:rPr>
+          <w:rFonts w:ascii="Arial" w:hAnsi="Arial" w:cs="Arial"/>
+        </w:rPr>
+        <w:t>personal</w:t>
+      </w:r>
+      <w:proofErr w:type="spellEnd"/>
+      <w:r>
+        <w:rPr>
+          <w:rFonts w:ascii="Arial" w:hAnsi="Arial" w:cs="Arial"/>
+        </w:rPr>
+        <w:t xml:space="preserve"> infos (</w:t>
+      </w:r>
+      <w:proofErr w:type="spellStart"/>
+      <w:r>
+        <w:rPr>
+          <w:rFonts w:ascii="Arial" w:hAnsi="Arial" w:cs="Arial"/>
+        </w:rPr>
+        <w:t>name</w:t>
+      </w:r>
+      <w:proofErr w:type="spellEnd"/>
+      <w:r>
+        <w:rPr>
+          <w:rFonts w:ascii="Arial" w:hAnsi="Arial" w:cs="Arial"/>
+        </w:rPr>
+        <w:t xml:space="preserve">, </w:t>
+      </w:r>
+      <w:proofErr w:type="spellStart"/>
+      <w:r>
+        <w:rPr>
+          <w:rFonts w:ascii="Arial" w:hAnsi="Arial" w:cs="Arial"/>
+        </w:rPr>
+        <w:t>age</w:t>
+      </w:r>
+      <w:proofErr w:type="spellEnd"/>
+      <w:r>
+        <w:rPr>
+          <w:rFonts w:ascii="Arial" w:hAnsi="Arial" w:cs="Arial"/>
+        </w:rPr>
+        <w:t>, etc.)</w:t>
       </w:r>
       <w:r>
         <w:rPr>
@@ -1351,137 +2347,6 @@
         <w:rPr>
           <w:rFonts w:ascii="Arial" w:hAnsi="Arial" w:cs="Arial"/>
         </w:rPr>
-        <w:t>technical</w:t>
-      </w:r>
-      <w:proofErr w:type="spellEnd"/>
-      <w:r>
-        <w:rPr>
-          <w:rFonts w:ascii="Arial" w:hAnsi="Arial" w:cs="Arial"/>
-        </w:rPr>
-        <w:t xml:space="preserve"> </w:t>
-      </w:r>
-      <w:proofErr w:type="spellStart"/>
-      <w:r>
-        <w:rPr>
-          <w:rFonts w:ascii="Arial" w:hAnsi="Arial" w:cs="Arial"/>
-        </w:rPr>
-        <w:t>competences</w:t>
-      </w:r>
-      <w:proofErr w:type="spellEnd"/>
-      <w:r>
-        <w:rPr>
-          <w:rFonts w:ascii="Arial" w:hAnsi="Arial" w:cs="Arial"/>
-        </w:rPr>
-        <w:br/>
-      </w:r>
-      <w:r>
-        <w:rPr>
-          <w:rFonts w:ascii="Arial" w:hAnsi="Arial" w:cs="Arial"/>
-        </w:rPr>
-        <w:tab/>
-        <w:t xml:space="preserve">• Informations about </w:t>
-      </w:r>
-      <w:proofErr w:type="spellStart"/>
-      <w:r>
-        <w:rPr>
-          <w:rFonts w:ascii="Arial" w:hAnsi="Arial" w:cs="Arial"/>
-        </w:rPr>
-        <w:t>our</w:t>
-      </w:r>
-      <w:proofErr w:type="spellEnd"/>
-      <w:r>
-        <w:rPr>
-          <w:rFonts w:ascii="Arial" w:hAnsi="Arial" w:cs="Arial"/>
-        </w:rPr>
-        <w:t xml:space="preserve"> formation</w:t>
-      </w:r>
-      <w:r>
-        <w:rPr>
-          <w:rFonts w:ascii="Arial" w:hAnsi="Arial" w:cs="Arial"/>
-        </w:rPr>
-        <w:br/>
-      </w:r>
-      <w:r>
-        <w:rPr>
-          <w:rFonts w:ascii="Arial" w:hAnsi="Arial" w:cs="Arial"/>
-        </w:rPr>
-        <w:tab/>
-        <w:t xml:space="preserve">• </w:t>
-      </w:r>
-      <w:proofErr w:type="spellStart"/>
-      <w:r>
-        <w:rPr>
-          <w:rFonts w:ascii="Arial" w:hAnsi="Arial" w:cs="Arial"/>
-        </w:rPr>
-        <w:t>Some</w:t>
-      </w:r>
-      <w:proofErr w:type="spellEnd"/>
-      <w:r>
-        <w:rPr>
-          <w:rFonts w:ascii="Arial" w:hAnsi="Arial" w:cs="Arial"/>
-        </w:rPr>
-        <w:t xml:space="preserve"> </w:t>
-      </w:r>
-      <w:proofErr w:type="spellStart"/>
-      <w:r>
-        <w:rPr>
-          <w:rFonts w:ascii="Arial" w:hAnsi="Arial" w:cs="Arial"/>
-        </w:rPr>
-        <w:t>personal</w:t>
-      </w:r>
-      <w:proofErr w:type="spellEnd"/>
-      <w:r>
-        <w:rPr>
-          <w:rFonts w:ascii="Arial" w:hAnsi="Arial" w:cs="Arial"/>
-        </w:rPr>
-        <w:t xml:space="preserve"> infos (</w:t>
-      </w:r>
-      <w:proofErr w:type="spellStart"/>
-      <w:r>
-        <w:rPr>
-          <w:rFonts w:ascii="Arial" w:hAnsi="Arial" w:cs="Arial"/>
-        </w:rPr>
-        <w:t>name</w:t>
-      </w:r>
-      <w:proofErr w:type="spellEnd"/>
-      <w:r>
-        <w:rPr>
-          <w:rFonts w:ascii="Arial" w:hAnsi="Arial" w:cs="Arial"/>
-        </w:rPr>
-        <w:t xml:space="preserve">, </w:t>
-      </w:r>
-      <w:proofErr w:type="spellStart"/>
-      <w:r>
-        <w:rPr>
-          <w:rFonts w:ascii="Arial" w:hAnsi="Arial" w:cs="Arial"/>
-        </w:rPr>
-        <w:t>age</w:t>
-      </w:r>
-      <w:proofErr w:type="spellEnd"/>
-      <w:r>
-        <w:rPr>
-          <w:rFonts w:ascii="Arial" w:hAnsi="Arial" w:cs="Arial"/>
-        </w:rPr>
-        <w:t>, etc.)</w:t>
-      </w:r>
-      <w:r>
-        <w:rPr>
-          <w:rFonts w:ascii="Arial" w:hAnsi="Arial" w:cs="Arial"/>
-        </w:rPr>
-        <w:br/>
-      </w:r>
-      <w:r>
-        <w:rPr>
-          <w:rFonts w:ascii="Arial" w:hAnsi="Arial" w:cs="Arial"/>
-        </w:rPr>
-        <w:tab/>
-        <w:t xml:space="preserve">• Our </w:t>
-      </w:r>
-      <w:proofErr w:type="spellStart"/>
-      <w:r>
-        <w:rPr>
-          <w:rFonts w:ascii="Arial" w:hAnsi="Arial" w:cs="Arial"/>
-        </w:rPr>
         <w:t>past</w:t>
       </w:r>
       <w:proofErr w:type="spellEnd"/>
@@ -2040,64 +2905,6 @@
         </w:rPr>
         <w:t>.</w:t>
       </w:r>
-    </w:p>
-    <w:p>
-      <w:pPr>
-        <w:spacing w:line="360" w:lineRule="auto"/>
-        <w:rPr>
-          <w:rFonts w:ascii="Arial" w:hAnsi="Arial" w:cs="Arial"/>
-          <w:noProof/>
-          <w:lang w:eastAsia="fr-FR"/>
-        </w:rPr>
-      </w:pPr>
-      <w:r>
-        <w:rPr>
-          <w:rFonts w:ascii="Arial" w:hAnsi="Arial" w:cs="Arial"/>
-          <w:noProof/>
-          <w:lang w:eastAsia="fr-FR"/>
-        </w:rPr>
-        <w:t xml:space="preserve"> </w:t>
-      </w:r>
-    </w:p>
-    <w:p>
-      <w:pPr>
-        <w:spacing w:line="360" w:lineRule="auto"/>
-        <w:rPr>
-          <w:rFonts w:ascii="Arial" w:hAnsi="Arial" w:cs="Arial"/>
-          <w:noProof/>
-          <w:lang w:eastAsia="fr-FR"/>
-        </w:rPr>
-      </w:pPr>
-    </w:p>
-    <w:p>
-      <w:pPr>
-        <w:spacing w:line="360" w:lineRule="auto"/>
-        <w:rPr>
-          <w:rFonts w:ascii="Arial" w:hAnsi="Arial" w:cs="Arial"/>
-          <w:noProof/>
-          <w:lang w:eastAsia="fr-FR"/>
-        </w:rPr>
-      </w:pPr>
-    </w:p>
-    <w:p>
-      <w:pPr>
-        <w:spacing w:line="360" w:lineRule="auto"/>
-        <w:rPr>
-          <w:rFonts w:ascii="Arial" w:hAnsi="Arial" w:cs="Arial"/>
-          <w:noProof/>
-          <w:lang w:eastAsia="fr-FR"/>
-        </w:rPr>
-      </w:pPr>
-    </w:p>
-    <w:p>
-      <w:pPr>
-        <w:spacing w:line="360" w:lineRule="auto"/>
-        <w:rPr>
-          <w:rFonts w:ascii="Arial" w:hAnsi="Arial" w:cs="Arial"/>
-          <w:noProof/>
-          <w:lang w:eastAsia="fr-FR"/>
-        </w:rPr>
-      </w:pPr>
     </w:p>
     <w:p>
       <w:pPr>
@@ -2979,15 +3786,7 @@
         <w:rPr>
           <w:rFonts w:ascii="Arial" w:hAnsi="Arial" w:cs="Arial"/>
         </w:rPr>
-        <w:t>acces</w:t>
-      </w:r>
-      <w:bookmarkStart w:id="0" w:name="_GoBack"/>
-      <w:bookmarkEnd w:id="0"/>
-      <w:r>
-        <w:rPr>
-          <w:rFonts w:ascii="Arial" w:hAnsi="Arial" w:cs="Arial"/>
-        </w:rPr>
-        <w:t>s</w:t>
+        <w:t>access</w:t>
       </w:r>
       <w:proofErr w:type="spellEnd"/>
       <w:r>

</xml_diff>